<commit_message>
Started part 4 of the lab
</commit_message>
<xml_diff>
--- a/Lab 02/Documents/Lab 02 Write Up.docx
+++ b/Lab 02/Documents/Lab 02 Write Up.docx
@@ -268,7 +268,7 @@
                     <pic:cNvPicPr/>
                   </pic:nvPicPr>
                   <pic:blipFill>
-                    <a:blip r:embed="rId6">
+                    <a:blip r:embed="rId7">
                       <a:extLst>
                         <a:ext uri="{28A0092B-C50C-407E-A947-70E740481C1C}">
                           <a14:useLocalDpi xmlns:a14="http://schemas.microsoft.com/office/drawing/2010/main" val="0"/>
@@ -542,12 +542,631 @@
       </w:tr>
     </w:tbl>
     <w:p>
+      <w:pPr>
+        <w:spacing w:after="0"/>
+      </w:pPr>
+    </w:p>
+    <w:p>
+      <w:r>
+        <w:rPr>
+          <w:b/>
+          <w:u w:val="single"/>
+        </w:rPr>
+        <w:t>Rules of Relational Databases</w:t>
+      </w:r>
+    </w:p>
+    <w:p>
+      <w:pPr>
+        <w:pStyle w:val="ListParagraph"/>
+        <w:numPr>
+          <w:ilvl w:val="0"/>
+          <w:numId w:val="1"/>
+        </w:numPr>
+      </w:pPr>
+      <w:r>
+        <w:t>First Normal Form</w:t>
+      </w:r>
+    </w:p>
+    <w:p>
+      <w:pPr>
+        <w:pStyle w:val="ListParagraph"/>
+        <w:numPr>
+          <w:ilvl w:val="1"/>
+          <w:numId w:val="1"/>
+        </w:numPr>
+      </w:pPr>
+      <w:r>
+        <w:t>Is the concept/rule that each attribute is atomic (i.e. indivisible)</w:t>
+      </w:r>
+      <w:proofErr w:type="gramStart"/>
+      <w:r>
+        <w:t>.</w:t>
+      </w:r>
+      <w:proofErr w:type="gramEnd"/>
+      <w:r>
+        <w:t xml:space="preserve"> In other words this means that each attribute only contains a single value of data for that domain. In the cases of tables, each record only contains on value of data. This is important because it </w:t>
+      </w:r>
+      <w:r>
+        <w:lastRenderedPageBreak/>
+        <w:t>helps reduces inconsistencies in the data. In tandem with Data Types First Normal Form directs the user to input only a specific type of data and keep it atomic in nature, meaning the chances of user’s inputting data on a whim in whatever format they want is limited.</w:t>
+      </w:r>
+    </w:p>
+    <w:p>
+      <w:pPr>
+        <w:pStyle w:val="ListParagraph"/>
+        <w:numPr>
+          <w:ilvl w:val="1"/>
+          <w:numId w:val="1"/>
+        </w:numPr>
+      </w:pPr>
+      <w:r>
+        <w:rPr>
+          <w:noProof/>
+          <w:lang w:bidi="ar-SA"/>
+        </w:rPr>
+        <mc:AlternateContent>
+          <mc:Choice Requires="wps">
+            <w:drawing>
+              <wp:anchor distT="0" distB="0" distL="114300" distR="114300" simplePos="0" relativeHeight="251667456" behindDoc="0" locked="0" layoutInCell="1" allowOverlap="1" wp14:anchorId="6082535E" wp14:editId="02C53051">
+                <wp:simplePos x="0" y="0"/>
+                <wp:positionH relativeFrom="column">
+                  <wp:posOffset>1457325</wp:posOffset>
+                </wp:positionH>
+                <wp:positionV relativeFrom="paragraph">
+                  <wp:posOffset>3429000</wp:posOffset>
+                </wp:positionV>
+                <wp:extent cx="514350" cy="257175"/>
+                <wp:effectExtent l="0" t="0" r="19050" b="28575"/>
+                <wp:wrapNone/>
+                <wp:docPr id="7" name="Oval 7"/>
+                <wp:cNvGraphicFramePr/>
+                <a:graphic xmlns:a="http://schemas.openxmlformats.org/drawingml/2006/main">
+                  <a:graphicData uri="http://schemas.microsoft.com/office/word/2010/wordprocessingShape">
+                    <wps:wsp>
+                      <wps:cNvSpPr/>
+                      <wps:spPr>
+                        <a:xfrm>
+                          <a:off x="0" y="0"/>
+                          <a:ext cx="514350" cy="257175"/>
+                        </a:xfrm>
+                        <a:prstGeom prst="ellipse">
+                          <a:avLst/>
+                        </a:prstGeom>
+                        <a:noFill/>
+                        <a:ln>
+                          <a:solidFill>
+                            <a:srgbClr val="FF0000"/>
+                          </a:solidFill>
+                        </a:ln>
+                      </wps:spPr>
+                      <wps:style>
+                        <a:lnRef idx="2">
+                          <a:schemeClr val="accent1">
+                            <a:shade val="50000"/>
+                          </a:schemeClr>
+                        </a:lnRef>
+                        <a:fillRef idx="1">
+                          <a:schemeClr val="accent1"/>
+                        </a:fillRef>
+                        <a:effectRef idx="0">
+                          <a:schemeClr val="accent1"/>
+                        </a:effectRef>
+                        <a:fontRef idx="minor">
+                          <a:schemeClr val="lt1"/>
+                        </a:fontRef>
+                      </wps:style>
+                      <wps:bodyPr rot="0" spcFirstLastPara="0" vertOverflow="overflow" horzOverflow="overflow" vert="horz" wrap="square" lIns="91440" tIns="45720" rIns="91440" bIns="45720" numCol="1" spcCol="0" rtlCol="0" fromWordArt="0" anchor="ctr" anchorCtr="0" forceAA="0" compatLnSpc="1">
+                        <a:prstTxWarp prst="textNoShape">
+                          <a:avLst/>
+                        </a:prstTxWarp>
+                        <a:noAutofit/>
+                      </wps:bodyPr>
+                    </wps:wsp>
+                  </a:graphicData>
+                </a:graphic>
+                <wp14:sizeRelH relativeFrom="margin">
+                  <wp14:pctWidth>0</wp14:pctWidth>
+                </wp14:sizeRelH>
+              </wp:anchor>
+            </w:drawing>
+          </mc:Choice>
+          <mc:Fallback>
+            <w:pict>
+              <v:oval w14:anchorId="1379AB04" id="Oval 7" o:spid="_x0000_s1026" style="position:absolute;margin-left:114.75pt;margin-top:270pt;width:40.5pt;height:20.25pt;z-index:251667456;visibility:visible;mso-wrap-style:square;mso-width-percent:0;mso-wrap-distance-left:9pt;mso-wrap-distance-top:0;mso-wrap-distance-right:9pt;mso-wrap-distance-bottom:0;mso-position-horizontal:absolute;mso-position-horizontal-relative:text;mso-position-vertical:absolute;mso-position-vertical-relative:text;mso-width-percent:0;mso-width-relative:margin;v-text-anchor:middle" o:gfxdata="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" filled="f" strokecolor="red" strokeweight="2pt"/>
+            </w:pict>
+          </mc:Fallback>
+        </mc:AlternateContent>
+      </w:r>
+      <w:r>
+        <w:rPr>
+          <w:noProof/>
+          <w:lang w:bidi="ar-SA"/>
+        </w:rPr>
+        <mc:AlternateContent>
+          <mc:Choice Requires="wps">
+            <w:drawing>
+              <wp:anchor distT="0" distB="0" distL="114300" distR="114300" simplePos="0" relativeHeight="251665408" behindDoc="0" locked="0" layoutInCell="1" allowOverlap="1" wp14:anchorId="6082535E" wp14:editId="02C53051">
+                <wp:simplePos x="0" y="0"/>
+                <wp:positionH relativeFrom="column">
+                  <wp:posOffset>5343525</wp:posOffset>
+                </wp:positionH>
+                <wp:positionV relativeFrom="paragraph">
+                  <wp:posOffset>3076575</wp:posOffset>
+                </wp:positionV>
+                <wp:extent cx="790575" cy="257175"/>
+                <wp:effectExtent l="0" t="0" r="28575" b="28575"/>
+                <wp:wrapNone/>
+                <wp:docPr id="6" name="Oval 6"/>
+                <wp:cNvGraphicFramePr/>
+                <a:graphic xmlns:a="http://schemas.openxmlformats.org/drawingml/2006/main">
+                  <a:graphicData uri="http://schemas.microsoft.com/office/word/2010/wordprocessingShape">
+                    <wps:wsp>
+                      <wps:cNvSpPr/>
+                      <wps:spPr>
+                        <a:xfrm>
+                          <a:off x="0" y="0"/>
+                          <a:ext cx="790575" cy="257175"/>
+                        </a:xfrm>
+                        <a:prstGeom prst="ellipse">
+                          <a:avLst/>
+                        </a:prstGeom>
+                        <a:noFill/>
+                        <a:ln>
+                          <a:solidFill>
+                            <a:srgbClr val="FF0000"/>
+                          </a:solidFill>
+                        </a:ln>
+                      </wps:spPr>
+                      <wps:style>
+                        <a:lnRef idx="2">
+                          <a:schemeClr val="accent1">
+                            <a:shade val="50000"/>
+                          </a:schemeClr>
+                        </a:lnRef>
+                        <a:fillRef idx="1">
+                          <a:schemeClr val="accent1"/>
+                        </a:fillRef>
+                        <a:effectRef idx="0">
+                          <a:schemeClr val="accent1"/>
+                        </a:effectRef>
+                        <a:fontRef idx="minor">
+                          <a:schemeClr val="lt1"/>
+                        </a:fontRef>
+                      </wps:style>
+                      <wps:bodyPr rot="0" spcFirstLastPara="0" vertOverflow="overflow" horzOverflow="overflow" vert="horz" wrap="square" lIns="91440" tIns="45720" rIns="91440" bIns="45720" numCol="1" spcCol="0" rtlCol="0" fromWordArt="0" anchor="ctr" anchorCtr="0" forceAA="0" compatLnSpc="1">
+                        <a:prstTxWarp prst="textNoShape">
+                          <a:avLst/>
+                        </a:prstTxWarp>
+                        <a:noAutofit/>
+                      </wps:bodyPr>
+                    </wps:wsp>
+                  </a:graphicData>
+                </a:graphic>
+              </wp:anchor>
+            </w:drawing>
+          </mc:Choice>
+          <mc:Fallback>
+            <w:pict>
+              <v:oval w14:anchorId="7AFA1CCF" id="Oval 6" o:spid="_x0000_s1026" style="position:absolute;margin-left:420.75pt;margin-top:242.25pt;width:62.25pt;height:20.25pt;z-index:251665408;visibility:visible;mso-wrap-style:square;mso-wrap-distance-left:9pt;mso-wrap-distance-top:0;mso-wrap-distance-right:9pt;mso-wrap-distance-bottom:0;mso-position-horizontal:absolute;mso-position-horizontal-relative:text;mso-position-vertical:absolute;mso-position-vertical-relative:text;v-text-anchor:middle" o:gfxdata="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" filled="f" strokecolor="red" strokeweight="2pt"/>
+            </w:pict>
+          </mc:Fallback>
+        </mc:AlternateContent>
+      </w:r>
+      <w:r>
+        <w:rPr>
+          <w:noProof/>
+          <w:lang w:bidi="ar-SA"/>
+        </w:rPr>
+        <mc:AlternateContent>
+          <mc:Choice Requires="wps">
+            <w:drawing>
+              <wp:anchor distT="0" distB="0" distL="114300" distR="114300" simplePos="0" relativeHeight="251663360" behindDoc="0" locked="0" layoutInCell="1" allowOverlap="1" wp14:anchorId="6082535E" wp14:editId="02C53051">
+                <wp:simplePos x="0" y="0"/>
+                <wp:positionH relativeFrom="column">
+                  <wp:posOffset>4038600</wp:posOffset>
+                </wp:positionH>
+                <wp:positionV relativeFrom="paragraph">
+                  <wp:posOffset>1714500</wp:posOffset>
+                </wp:positionV>
+                <wp:extent cx="790575" cy="257175"/>
+                <wp:effectExtent l="0" t="0" r="28575" b="28575"/>
+                <wp:wrapNone/>
+                <wp:docPr id="5" name="Oval 5"/>
+                <wp:cNvGraphicFramePr/>
+                <a:graphic xmlns:a="http://schemas.openxmlformats.org/drawingml/2006/main">
+                  <a:graphicData uri="http://schemas.microsoft.com/office/word/2010/wordprocessingShape">
+                    <wps:wsp>
+                      <wps:cNvSpPr/>
+                      <wps:spPr>
+                        <a:xfrm>
+                          <a:off x="0" y="0"/>
+                          <a:ext cx="790575" cy="257175"/>
+                        </a:xfrm>
+                        <a:prstGeom prst="ellipse">
+                          <a:avLst/>
+                        </a:prstGeom>
+                        <a:noFill/>
+                        <a:ln>
+                          <a:solidFill>
+                            <a:srgbClr val="FF0000"/>
+                          </a:solidFill>
+                        </a:ln>
+                      </wps:spPr>
+                      <wps:style>
+                        <a:lnRef idx="2">
+                          <a:schemeClr val="accent1">
+                            <a:shade val="50000"/>
+                          </a:schemeClr>
+                        </a:lnRef>
+                        <a:fillRef idx="1">
+                          <a:schemeClr val="accent1"/>
+                        </a:fillRef>
+                        <a:effectRef idx="0">
+                          <a:schemeClr val="accent1"/>
+                        </a:effectRef>
+                        <a:fontRef idx="minor">
+                          <a:schemeClr val="lt1"/>
+                        </a:fontRef>
+                      </wps:style>
+                      <wps:bodyPr rot="0" spcFirstLastPara="0" vertOverflow="overflow" horzOverflow="overflow" vert="horz" wrap="square" lIns="91440" tIns="45720" rIns="91440" bIns="45720" numCol="1" spcCol="0" rtlCol="0" fromWordArt="0" anchor="ctr" anchorCtr="0" forceAA="0" compatLnSpc="1">
+                        <a:prstTxWarp prst="textNoShape">
+                          <a:avLst/>
+                        </a:prstTxWarp>
+                        <a:noAutofit/>
+                      </wps:bodyPr>
+                    </wps:wsp>
+                  </a:graphicData>
+                </a:graphic>
+              </wp:anchor>
+            </w:drawing>
+          </mc:Choice>
+          <mc:Fallback>
+            <w:pict>
+              <v:oval w14:anchorId="2EE77BA4" id="Oval 5" o:spid="_x0000_s1026" style="position:absolute;margin-left:318pt;margin-top:135pt;width:62.25pt;height:20.25pt;z-index:251663360;visibility:visible;mso-wrap-style:square;mso-wrap-distance-left:9pt;mso-wrap-distance-top:0;mso-wrap-distance-right:9pt;mso-wrap-distance-bottom:0;mso-position-horizontal:absolute;mso-position-horizontal-relative:text;mso-position-vertical:absolute;mso-position-vertical-relative:text;v-text-anchor:middle" o:gfxdata="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" filled="f" strokecolor="red" strokeweight="2pt"/>
+            </w:pict>
+          </mc:Fallback>
+        </mc:AlternateContent>
+      </w:r>
+      <w:r>
+        <w:rPr>
+          <w:noProof/>
+          <w:lang w:bidi="ar-SA"/>
+        </w:rPr>
+        <mc:AlternateContent>
+          <mc:Choice Requires="wps">
+            <w:drawing>
+              <wp:anchor distT="0" distB="0" distL="114300" distR="114300" simplePos="0" relativeHeight="251661312" behindDoc="0" locked="0" layoutInCell="1" allowOverlap="1" wp14:anchorId="6082535E" wp14:editId="02C53051">
+                <wp:simplePos x="0" y="0"/>
+                <wp:positionH relativeFrom="column">
+                  <wp:posOffset>2552700</wp:posOffset>
+                </wp:positionH>
+                <wp:positionV relativeFrom="paragraph">
+                  <wp:posOffset>2390775</wp:posOffset>
+                </wp:positionV>
+                <wp:extent cx="790575" cy="257175"/>
+                <wp:effectExtent l="0" t="0" r="28575" b="28575"/>
+                <wp:wrapNone/>
+                <wp:docPr id="4" name="Oval 4"/>
+                <wp:cNvGraphicFramePr/>
+                <a:graphic xmlns:a="http://schemas.openxmlformats.org/drawingml/2006/main">
+                  <a:graphicData uri="http://schemas.microsoft.com/office/word/2010/wordprocessingShape">
+                    <wps:wsp>
+                      <wps:cNvSpPr/>
+                      <wps:spPr>
+                        <a:xfrm>
+                          <a:off x="0" y="0"/>
+                          <a:ext cx="790575" cy="257175"/>
+                        </a:xfrm>
+                        <a:prstGeom prst="ellipse">
+                          <a:avLst/>
+                        </a:prstGeom>
+                        <a:noFill/>
+                        <a:ln>
+                          <a:solidFill>
+                            <a:srgbClr val="FF0000"/>
+                          </a:solidFill>
+                        </a:ln>
+                      </wps:spPr>
+                      <wps:style>
+                        <a:lnRef idx="2">
+                          <a:schemeClr val="accent1">
+                            <a:shade val="50000"/>
+                          </a:schemeClr>
+                        </a:lnRef>
+                        <a:fillRef idx="1">
+                          <a:schemeClr val="accent1"/>
+                        </a:fillRef>
+                        <a:effectRef idx="0">
+                          <a:schemeClr val="accent1"/>
+                        </a:effectRef>
+                        <a:fontRef idx="minor">
+                          <a:schemeClr val="lt1"/>
+                        </a:fontRef>
+                      </wps:style>
+                      <wps:bodyPr rot="0" spcFirstLastPara="0" vertOverflow="overflow" horzOverflow="overflow" vert="horz" wrap="square" lIns="91440" tIns="45720" rIns="91440" bIns="45720" numCol="1" spcCol="0" rtlCol="0" fromWordArt="0" anchor="ctr" anchorCtr="0" forceAA="0" compatLnSpc="1">
+                        <a:prstTxWarp prst="textNoShape">
+                          <a:avLst/>
+                        </a:prstTxWarp>
+                        <a:noAutofit/>
+                      </wps:bodyPr>
+                    </wps:wsp>
+                  </a:graphicData>
+                </a:graphic>
+              </wp:anchor>
+            </w:drawing>
+          </mc:Choice>
+          <mc:Fallback>
+            <w:pict>
+              <v:oval w14:anchorId="2B60323D" id="Oval 4" o:spid="_x0000_s1026" style="position:absolute;margin-left:201pt;margin-top:188.25pt;width:62.25pt;height:20.25pt;z-index:251661312;visibility:visible;mso-wrap-style:square;mso-wrap-distance-left:9pt;mso-wrap-distance-top:0;mso-wrap-distance-right:9pt;mso-wrap-distance-bottom:0;mso-position-horizontal:absolute;mso-position-horizontal-relative:text;mso-position-vertical:absolute;mso-position-vertical-relative:text;v-text-anchor:middle" o:gfxdata="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" filled="f" strokecolor="red" strokeweight="2pt"/>
+            </w:pict>
+          </mc:Fallback>
+        </mc:AlternateContent>
+      </w:r>
+      <w:r>
+        <w:rPr>
+          <w:noProof/>
+          <w:lang w:bidi="ar-SA"/>
+        </w:rPr>
+        <mc:AlternateContent>
+          <mc:Choice Requires="wps">
+            <w:drawing>
+              <wp:anchor distT="0" distB="0" distL="114300" distR="114300" simplePos="0" relativeHeight="251659264" behindDoc="0" locked="0" layoutInCell="1" allowOverlap="1">
+                <wp:simplePos x="0" y="0"/>
+                <wp:positionH relativeFrom="column">
+                  <wp:posOffset>1828800</wp:posOffset>
+                </wp:positionH>
+                <wp:positionV relativeFrom="paragraph">
+                  <wp:posOffset>1381125</wp:posOffset>
+                </wp:positionV>
+                <wp:extent cx="790575" cy="257175"/>
+                <wp:effectExtent l="0" t="0" r="28575" b="28575"/>
+                <wp:wrapNone/>
+                <wp:docPr id="3" name="Oval 3"/>
+                <wp:cNvGraphicFramePr/>
+                <a:graphic xmlns:a="http://schemas.openxmlformats.org/drawingml/2006/main">
+                  <a:graphicData uri="http://schemas.microsoft.com/office/word/2010/wordprocessingShape">
+                    <wps:wsp>
+                      <wps:cNvSpPr/>
+                      <wps:spPr>
+                        <a:xfrm>
+                          <a:off x="0" y="0"/>
+                          <a:ext cx="790575" cy="257175"/>
+                        </a:xfrm>
+                        <a:prstGeom prst="ellipse">
+                          <a:avLst/>
+                        </a:prstGeom>
+                        <a:noFill/>
+                        <a:ln>
+                          <a:solidFill>
+                            <a:srgbClr val="FF0000"/>
+                          </a:solidFill>
+                        </a:ln>
+                      </wps:spPr>
+                      <wps:style>
+                        <a:lnRef idx="2">
+                          <a:schemeClr val="accent1">
+                            <a:shade val="50000"/>
+                          </a:schemeClr>
+                        </a:lnRef>
+                        <a:fillRef idx="1">
+                          <a:schemeClr val="accent1"/>
+                        </a:fillRef>
+                        <a:effectRef idx="0">
+                          <a:schemeClr val="accent1"/>
+                        </a:effectRef>
+                        <a:fontRef idx="minor">
+                          <a:schemeClr val="lt1"/>
+                        </a:fontRef>
+                      </wps:style>
+                      <wps:bodyPr rot="0" spcFirstLastPara="0" vertOverflow="overflow" horzOverflow="overflow" vert="horz" wrap="square" lIns="91440" tIns="45720" rIns="91440" bIns="45720" numCol="1" spcCol="0" rtlCol="0" fromWordArt="0" anchor="ctr" anchorCtr="0" forceAA="0" compatLnSpc="1">
+                        <a:prstTxWarp prst="textNoShape">
+                          <a:avLst/>
+                        </a:prstTxWarp>
+                        <a:noAutofit/>
+                      </wps:bodyPr>
+                    </wps:wsp>
+                  </a:graphicData>
+                </a:graphic>
+              </wp:anchor>
+            </w:drawing>
+          </mc:Choice>
+          <mc:Fallback>
+            <w:pict>
+              <v:oval w14:anchorId="5A585300" id="Oval 3" o:spid="_x0000_s1026" style="position:absolute;margin-left:2in;margin-top:108.75pt;width:62.25pt;height:20.25pt;z-index:251659264;visibility:visible;mso-wrap-style:square;mso-wrap-distance-left:9pt;mso-wrap-distance-top:0;mso-wrap-distance-right:9pt;mso-wrap-distance-bottom:0;mso-position-horizontal:absolute;mso-position-horizontal-relative:text;mso-position-vertical:absolute;mso-position-vertical-relative:text;v-text-anchor:middle" o:gfxdata="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" filled="f" strokecolor="red" strokeweight="2pt"/>
+            </w:pict>
+          </mc:Fallback>
+        </mc:AlternateContent>
+      </w:r>
+      <w:r>
+        <w:rPr>
+          <w:noProof/>
+          <w:lang w:bidi="ar-SA"/>
+        </w:rPr>
+        <w:drawing>
+          <wp:inline distT="0" distB="0" distL="0" distR="0">
+            <wp:extent cx="5353797" cy="3972479"/>
+            <wp:effectExtent l="19050" t="19050" r="18415" b="28575"/>
+            <wp:docPr id="2" name="Picture 2"/>
+            <wp:cNvGraphicFramePr>
+              <a:graphicFrameLocks xmlns:a="http://schemas.openxmlformats.org/drawingml/2006/main" noChangeAspect="1"/>
+            </wp:cNvGraphicFramePr>
+            <a:graphic xmlns:a="http://schemas.openxmlformats.org/drawingml/2006/main">
+              <a:graphicData uri="http://schemas.openxmlformats.org/drawingml/2006/picture">
+                <pic:pic xmlns:pic="http://schemas.openxmlformats.org/drawingml/2006/picture">
+                  <pic:nvPicPr>
+                    <pic:cNvPr id="2" name="Query 04.PNG"/>
+                    <pic:cNvPicPr/>
+                  </pic:nvPicPr>
+                  <pic:blipFill>
+                    <a:blip r:embed="rId8">
+                      <a:extLst>
+                        <a:ext uri="{28A0092B-C50C-407E-A947-70E740481C1C}">
+                          <a14:useLocalDpi xmlns:a14="http://schemas.microsoft.com/office/drawing/2010/main" val="0"/>
+                        </a:ext>
+                      </a:extLst>
+                    </a:blip>
+                    <a:stretch>
+                      <a:fillRect/>
+                    </a:stretch>
+                  </pic:blipFill>
+                  <pic:spPr>
+                    <a:xfrm>
+                      <a:off x="0" y="0"/>
+                      <a:ext cx="5353797" cy="3972479"/>
+                    </a:xfrm>
+                    <a:prstGeom prst="rect">
+                      <a:avLst/>
+                    </a:prstGeom>
+                    <a:ln>
+                      <a:solidFill>
+                        <a:schemeClr val="tx1"/>
+                      </a:solidFill>
+                    </a:ln>
+                  </pic:spPr>
+                </pic:pic>
+              </a:graphicData>
+            </a:graphic>
+          </wp:inline>
+        </w:drawing>
+      </w:r>
+    </w:p>
+    <w:p>
+      <w:pPr>
+        <w:pStyle w:val="ListParagraph"/>
+        <w:numPr>
+          <w:ilvl w:val="0"/>
+          <w:numId w:val="1"/>
+        </w:numPr>
+        <w:spacing w:before="120"/>
+      </w:pPr>
+      <w:r>
+        <w:t>Access Rows By Content Only</w:t>
+      </w:r>
+    </w:p>
+    <w:p>
+      <w:pPr>
+        <w:pStyle w:val="ListParagraph"/>
+        <w:numPr>
+          <w:ilvl w:val="1"/>
+          <w:numId w:val="1"/>
+        </w:numPr>
+        <w:spacing w:before="120"/>
+      </w:pPr>
+      <w:r>
+        <w:t>While the name implies exactly what the rule wants us to do it still bares the need for a little explanation. Accessing Content Rows, and by extension Columns, only by content allows for a more modular database. This means that the database is more flexible to change and modification. If in the backend of a program a row or column is accessed by its position, which is entirely possible, this setup might work so long as the format of the database does not change. But imagine if an extra row was added or a whole new column. The pointer to fetch the data does not adapt to that and will continue to point towards the same spot, where now a different piece of data resides.</w:t>
+      </w:r>
+    </w:p>
+    <w:p>
+      <w:pPr>
+        <w:pStyle w:val="ListParagraph"/>
+        <w:numPr>
+          <w:ilvl w:val="1"/>
+          <w:numId w:val="1"/>
+        </w:numPr>
+        <w:spacing w:before="120"/>
+      </w:pPr>
+      <w:r>
+        <w:t xml:space="preserve">SELECT </w:t>
+      </w:r>
+      <w:proofErr w:type="spellStart"/>
+      <w:r>
+        <w:t>Column_name</w:t>
+      </w:r>
+      <w:proofErr w:type="spellEnd"/>
+      <w:r>
+        <w:t xml:space="preserve"> From </w:t>
+      </w:r>
+      <w:proofErr w:type="spellStart"/>
+      <w:r>
+        <w:t>user_tab_columns</w:t>
+      </w:r>
+      <w:proofErr w:type="spellEnd"/>
+      <w:r>
+        <w:t xml:space="preserve"> WHERE </w:t>
+      </w:r>
+      <w:proofErr w:type="spellStart"/>
+      <w:r>
+        <w:t>table_name</w:t>
+      </w:r>
+      <w:proofErr w:type="spellEnd"/>
+      <w:r>
+        <w:t xml:space="preserve"> = “My Table” and </w:t>
+      </w:r>
+      <w:proofErr w:type="spellStart"/>
+      <w:r>
+        <w:t>Column_id</w:t>
+      </w:r>
+      <w:proofErr w:type="spellEnd"/>
+      <w:r>
+        <w:t xml:space="preserve"> in (1,2,5)</w:t>
+      </w:r>
       <w:bookmarkStart w:id="0" w:name="_GoBack"/>
       <w:bookmarkEnd w:id="0"/>
     </w:p>
+    <w:p>
+      <w:pPr>
+        <w:pStyle w:val="ListParagraph"/>
+        <w:numPr>
+          <w:ilvl w:val="2"/>
+          <w:numId w:val="1"/>
+        </w:numPr>
+        <w:spacing w:before="120"/>
+      </w:pPr>
+      <w:r>
+        <w:rPr>
+          <w:noProof/>
+          <w:lang w:bidi="ar-SA"/>
+        </w:rPr>
+        <w:lastRenderedPageBreak/>
+        <w:drawing>
+          <wp:inline distT="0" distB="0" distL="0" distR="0">
+            <wp:extent cx="5353797" cy="3972479"/>
+            <wp:effectExtent l="0" t="0" r="0" b="9525"/>
+            <wp:docPr id="8" name="Picture 8"/>
+            <wp:cNvGraphicFramePr>
+              <a:graphicFrameLocks xmlns:a="http://schemas.openxmlformats.org/drawingml/2006/main" noChangeAspect="1"/>
+            </wp:cNvGraphicFramePr>
+            <a:graphic xmlns:a="http://schemas.openxmlformats.org/drawingml/2006/main">
+              <a:graphicData uri="http://schemas.openxmlformats.org/drawingml/2006/picture">
+                <pic:pic xmlns:pic="http://schemas.openxmlformats.org/drawingml/2006/picture">
+                  <pic:nvPicPr>
+                    <pic:cNvPr id="8" name="Query 04.PNG"/>
+                    <pic:cNvPicPr/>
+                  </pic:nvPicPr>
+                  <pic:blipFill>
+                    <a:blip r:embed="rId8">
+                      <a:extLst>
+                        <a:ext uri="{28A0092B-C50C-407E-A947-70E740481C1C}">
+                          <a14:useLocalDpi xmlns:a14="http://schemas.microsoft.com/office/drawing/2010/main" val="0"/>
+                        </a:ext>
+                      </a:extLst>
+                    </a:blip>
+                    <a:stretch>
+                      <a:fillRect/>
+                    </a:stretch>
+                  </pic:blipFill>
+                  <pic:spPr>
+                    <a:xfrm>
+                      <a:off x="0" y="0"/>
+                      <a:ext cx="5353797" cy="3972479"/>
+                    </a:xfrm>
+                    <a:prstGeom prst="rect">
+                      <a:avLst/>
+                    </a:prstGeom>
+                  </pic:spPr>
+                </pic:pic>
+              </a:graphicData>
+            </a:graphic>
+          </wp:inline>
+        </w:drawing>
+      </w:r>
+      <w:r>
+        <w:t xml:space="preserve"> </w:t>
+      </w:r>
+    </w:p>
     <w:sectPr>
-      <w:headerReference w:type="default" r:id="rId7"/>
-      <w:headerReference w:type="first" r:id="rId8"/>
+      <w:headerReference w:type="default" r:id="rId9"/>
+      <w:headerReference w:type="first" r:id="rId10"/>
       <w:pgSz w:w="12240" w:h="15840"/>
       <w:pgMar w:top="1440" w:right="1440" w:bottom="1440" w:left="1440" w:header="720" w:footer="720" w:gutter="0"/>
       <w:cols w:space="720"/>
@@ -675,6 +1294,103 @@
     </w:r>
   </w:p>
 </w:hdr>
+</file>
+
+<file path=word/numbering.xml><?xml version="1.0" encoding="utf-8"?>
+<w:numbering xmlns:wpc="http://schemas.microsoft.com/office/word/2010/wordprocessingCanvas" xmlns:mc="http://schemas.openxmlformats.org/markup-compatibility/2006" xmlns:o="urn:schemas-microsoft-com:office:office" xmlns:r="http://schemas.openxmlformats.org/officeDocument/2006/relationships" xmlns:m="http://schemas.openxmlformats.org/officeDocument/2006/math" xmlns:v="urn:schemas-microsoft-com:vml" xmlns:wp14="http://schemas.microsoft.com/office/word/2010/wordprocessingDrawing" xmlns:wp="http://schemas.openxmlformats.org/drawingml/2006/wordprocessingDrawing" xmlns:w10="urn:schemas-microsoft-com:office:word" xmlns:w="http://schemas.openxmlformats.org/wordprocessingml/2006/main" xmlns:w14="http://schemas.microsoft.com/office/word/2010/wordml" xmlns:w15="http://schemas.microsoft.com/office/word/2012/wordml" xmlns:wpg="http://schemas.microsoft.com/office/word/2010/wordprocessingGroup" xmlns:wpi="http://schemas.microsoft.com/office/word/2010/wordprocessingInk" xmlns:wne="http://schemas.microsoft.com/office/word/2006/wordml" xmlns:wps="http://schemas.microsoft.com/office/word/2010/wordprocessingShape" mc:Ignorable="w14 w15 wp14">
+  <w:abstractNum w:abstractNumId="0" w15:restartNumberingAfterBreak="0">
+    <w:nsid w:val="0B9F0447"/>
+    <w:multiLevelType w:val="hybridMultilevel"/>
+    <w:tmpl w:val="D3C4AD02"/>
+    <w:lvl w:ilvl="0" w:tplc="0409000F">
+      <w:start w:val="1"/>
+      <w:numFmt w:val="decimal"/>
+      <w:lvlText w:val="%1."/>
+      <w:lvlJc w:val="left"/>
+      <w:pPr>
+        <w:ind w:left="720" w:hanging="360"/>
+      </w:pPr>
+      <w:rPr>
+        <w:rFonts w:hint="default"/>
+      </w:rPr>
+    </w:lvl>
+    <w:lvl w:ilvl="1" w:tplc="04090019">
+      <w:start w:val="1"/>
+      <w:numFmt w:val="lowerLetter"/>
+      <w:lvlText w:val="%2."/>
+      <w:lvlJc w:val="left"/>
+      <w:pPr>
+        <w:ind w:left="1440" w:hanging="360"/>
+      </w:pPr>
+    </w:lvl>
+    <w:lvl w:ilvl="2" w:tplc="0409001B">
+      <w:start w:val="1"/>
+      <w:numFmt w:val="lowerRoman"/>
+      <w:lvlText w:val="%3."/>
+      <w:lvlJc w:val="right"/>
+      <w:pPr>
+        <w:ind w:left="2160" w:hanging="180"/>
+      </w:pPr>
+    </w:lvl>
+    <w:lvl w:ilvl="3" w:tplc="0409000F" w:tentative="1">
+      <w:start w:val="1"/>
+      <w:numFmt w:val="decimal"/>
+      <w:lvlText w:val="%4."/>
+      <w:lvlJc w:val="left"/>
+      <w:pPr>
+        <w:ind w:left="2880" w:hanging="360"/>
+      </w:pPr>
+    </w:lvl>
+    <w:lvl w:ilvl="4" w:tplc="04090019" w:tentative="1">
+      <w:start w:val="1"/>
+      <w:numFmt w:val="lowerLetter"/>
+      <w:lvlText w:val="%5."/>
+      <w:lvlJc w:val="left"/>
+      <w:pPr>
+        <w:ind w:left="3600" w:hanging="360"/>
+      </w:pPr>
+    </w:lvl>
+    <w:lvl w:ilvl="5" w:tplc="0409001B" w:tentative="1">
+      <w:start w:val="1"/>
+      <w:numFmt w:val="lowerRoman"/>
+      <w:lvlText w:val="%6."/>
+      <w:lvlJc w:val="right"/>
+      <w:pPr>
+        <w:ind w:left="4320" w:hanging="180"/>
+      </w:pPr>
+    </w:lvl>
+    <w:lvl w:ilvl="6" w:tplc="0409000F" w:tentative="1">
+      <w:start w:val="1"/>
+      <w:numFmt w:val="decimal"/>
+      <w:lvlText w:val="%7."/>
+      <w:lvlJc w:val="left"/>
+      <w:pPr>
+        <w:ind w:left="5040" w:hanging="360"/>
+      </w:pPr>
+    </w:lvl>
+    <w:lvl w:ilvl="7" w:tplc="04090019" w:tentative="1">
+      <w:start w:val="1"/>
+      <w:numFmt w:val="lowerLetter"/>
+      <w:lvlText w:val="%8."/>
+      <w:lvlJc w:val="left"/>
+      <w:pPr>
+        <w:ind w:left="5760" w:hanging="360"/>
+      </w:pPr>
+    </w:lvl>
+    <w:lvl w:ilvl="8" w:tplc="0409001B" w:tentative="1">
+      <w:start w:val="1"/>
+      <w:numFmt w:val="lowerRoman"/>
+      <w:lvlText w:val="%9."/>
+      <w:lvlJc w:val="right"/>
+      <w:pPr>
+        <w:ind w:left="6480" w:hanging="180"/>
+      </w:pPr>
+    </w:lvl>
+  </w:abstractNum>
+  <w:num w:numId="1">
+    <w:abstractNumId w:val="0"/>
+  </w:num>
+</w:numbering>
 </file>
 
 <file path=word/styles.xml><?xml version="1.0" encoding="utf-8"?>
@@ -1191,6 +1907,17 @@
       </w:tblBorders>
     </w:tblPr>
   </w:style>
+  <w:style w:type="paragraph" w:styleId="ListParagraph">
+    <w:name w:val="List Paragraph"/>
+    <w:basedOn w:val="Normal"/>
+    <w:uiPriority w:val="34"/>
+    <w:qFormat/>
+    <w:rsid w:val="003F477A"/>
+    <w:pPr>
+      <w:ind w:left="720"/>
+      <w:contextualSpacing/>
+    </w:pPr>
+  </w:style>
 </w:styles>
 </file>
 
@@ -1229,6 +1956,13 @@
 
 <file path=word/glossary/fontTable.xml><?xml version="1.0" encoding="utf-8"?>
 <w:fonts xmlns:mc="http://schemas.openxmlformats.org/markup-compatibility/2006" xmlns:r="http://schemas.openxmlformats.org/officeDocument/2006/relationships" xmlns:w="http://schemas.openxmlformats.org/wordprocessingml/2006/main" xmlns:w14="http://schemas.microsoft.com/office/word/2010/wordml" xmlns:w15="http://schemas.microsoft.com/office/word/2012/wordml" mc:Ignorable="w14 w15">
+  <w:font w:name="Times New Roman">
+    <w:panose1 w:val="02020603050405020304"/>
+    <w:charset w:val="00"/>
+    <w:family w:val="roman"/>
+    <w:pitch w:val="variable"/>
+    <w:sig w:usb0="E0002EFF" w:usb1="C0007843" w:usb2="00000009" w:usb3="00000000" w:csb0="000001FF" w:csb1="00000000"/>
+  </w:font>
   <w:font w:name="Calibri">
     <w:panose1 w:val="020F0502020204030204"/>
     <w:charset w:val="00"/>
@@ -1250,13 +1984,6 @@
     <w:family w:val="swiss"/>
     <w:pitch w:val="variable"/>
     <w:sig w:usb0="81000003" w:usb1="00000000" w:usb2="00000000" w:usb3="00000000" w:csb0="00010001" w:csb1="00000000"/>
-  </w:font>
-  <w:font w:name="Times New Roman">
-    <w:panose1 w:val="02020603050405020304"/>
-    <w:charset w:val="00"/>
-    <w:family w:val="roman"/>
-    <w:pitch w:val="variable"/>
-    <w:sig w:usb0="E0002EFF" w:usb1="C0007843" w:usb2="00000009" w:usb3="00000000" w:csb0="000001FF" w:csb1="00000000"/>
   </w:font>
   <w:font w:name="Tahoma">
     <w:panose1 w:val="020B0604030504040204"/>
@@ -1312,9 +2039,9 @@
   </w:compat>
   <w:rsids>
     <w:rsidRoot w:val="00E050D9"/>
+    <w:rsid w:val="00113119"/>
     <w:rsid w:val="003D5451"/>
     <w:rsid w:val="00545354"/>
-    <w:rsid w:val="007471E2"/>
     <w:rsid w:val="00E050D9"/>
   </w:rsids>
   <m:mathPr>

</xml_diff>

<commit_message>
Finished final part of the lab
</commit_message>
<xml_diff>
--- a/Lab 02/Documents/Lab 02 Write Up.docx
+++ b/Lab 02/Documents/Lab 02 Write Up.docx
@@ -586,6 +586,8 @@
       <w:r>
         <w:t xml:space="preserve"> In other words this means that each attribute only contains a single value of data for that domain. In the cases of tables, each record only contains on value of data. This is important because it </w:t>
       </w:r>
+      <w:bookmarkStart w:id="0" w:name="_GoBack"/>
+      <w:bookmarkEnd w:id="0"/>
       <w:r>
         <w:lastRenderedPageBreak/>
         <w:t>helps reduces inconsistencies in the data. In tandem with Data Types First Normal Form directs the user to input only a specific type of data and keep it atomic in nature, meaning the chances of user’s inputting data on a whim in whatever format they want is limited.</w:t>
@@ -672,7 +674,7 @@
           </mc:Choice>
           <mc:Fallback>
             <w:pict>
-              <v:oval w14:anchorId="1379AB04" id="Oval 7" o:spid="_x0000_s1026" style="position:absolute;margin-left:114.75pt;margin-top:270pt;width:40.5pt;height:20.25pt;z-index:251667456;visibility:visible;mso-wrap-style:square;mso-width-percent:0;mso-wrap-distance-left:9pt;mso-wrap-distance-top:0;mso-wrap-distance-right:9pt;mso-wrap-distance-bottom:0;mso-position-horizontal:absolute;mso-position-horizontal-relative:text;mso-position-vertical:absolute;mso-position-vertical-relative:text;mso-width-percent:0;mso-width-relative:margin;v-text-anchor:middle" o:gfxdata="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" filled="f" strokecolor="red" strokeweight="2pt"/>
+              <v:oval w14:anchorId="2AC5E011" id="Oval 7" o:spid="_x0000_s1026" style="position:absolute;margin-left:114.75pt;margin-top:270pt;width:40.5pt;height:20.25pt;z-index:251667456;visibility:visible;mso-wrap-style:square;mso-width-percent:0;mso-wrap-distance-left:9pt;mso-wrap-distance-top:0;mso-wrap-distance-right:9pt;mso-wrap-distance-bottom:0;mso-position-horizontal:absolute;mso-position-horizontal-relative:text;mso-position-vertical:absolute;mso-position-vertical-relative:text;mso-width-percent:0;mso-width-relative:margin;v-text-anchor:middle" o:gfxdata="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" filled="f" strokecolor="red" strokeweight="2pt"/>
             </w:pict>
           </mc:Fallback>
         </mc:AlternateContent>
@@ -747,7 +749,7 @@
           </mc:Choice>
           <mc:Fallback>
             <w:pict>
-              <v:oval w14:anchorId="7AFA1CCF" id="Oval 6" o:spid="_x0000_s1026" style="position:absolute;margin-left:420.75pt;margin-top:242.25pt;width:62.25pt;height:20.25pt;z-index:251665408;visibility:visible;mso-wrap-style:square;mso-wrap-distance-left:9pt;mso-wrap-distance-top:0;mso-wrap-distance-right:9pt;mso-wrap-distance-bottom:0;mso-position-horizontal:absolute;mso-position-horizontal-relative:text;mso-position-vertical:absolute;mso-position-vertical-relative:text;v-text-anchor:middle" o:gfxdata="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" filled="f" strokecolor="red" strokeweight="2pt"/>
+              <v:oval w14:anchorId="778EE297" id="Oval 6" o:spid="_x0000_s1026" style="position:absolute;margin-left:420.75pt;margin-top:242.25pt;width:62.25pt;height:20.25pt;z-index:251665408;visibility:visible;mso-wrap-style:square;mso-wrap-distance-left:9pt;mso-wrap-distance-top:0;mso-wrap-distance-right:9pt;mso-wrap-distance-bottom:0;mso-position-horizontal:absolute;mso-position-horizontal-relative:text;mso-position-vertical:absolute;mso-position-vertical-relative:text;v-text-anchor:middle" o:gfxdata="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" filled="f" strokecolor="red" strokeweight="2pt"/>
             </w:pict>
           </mc:Fallback>
         </mc:AlternateContent>
@@ -822,7 +824,7 @@
           </mc:Choice>
           <mc:Fallback>
             <w:pict>
-              <v:oval w14:anchorId="2EE77BA4" id="Oval 5" o:spid="_x0000_s1026" style="position:absolute;margin-left:318pt;margin-top:135pt;width:62.25pt;height:20.25pt;z-index:251663360;visibility:visible;mso-wrap-style:square;mso-wrap-distance-left:9pt;mso-wrap-distance-top:0;mso-wrap-distance-right:9pt;mso-wrap-distance-bottom:0;mso-position-horizontal:absolute;mso-position-horizontal-relative:text;mso-position-vertical:absolute;mso-position-vertical-relative:text;v-text-anchor:middle" o:gfxdata="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" filled="f" strokecolor="red" strokeweight="2pt"/>
+              <v:oval w14:anchorId="547D7D46" id="Oval 5" o:spid="_x0000_s1026" style="position:absolute;margin-left:318pt;margin-top:135pt;width:62.25pt;height:20.25pt;z-index:251663360;visibility:visible;mso-wrap-style:square;mso-wrap-distance-left:9pt;mso-wrap-distance-top:0;mso-wrap-distance-right:9pt;mso-wrap-distance-bottom:0;mso-position-horizontal:absolute;mso-position-horizontal-relative:text;mso-position-vertical:absolute;mso-position-vertical-relative:text;v-text-anchor:middle" o:gfxdata="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" filled="f" strokecolor="red" strokeweight="2pt"/>
             </w:pict>
           </mc:Fallback>
         </mc:AlternateContent>
@@ -897,7 +899,7 @@
           </mc:Choice>
           <mc:Fallback>
             <w:pict>
-              <v:oval w14:anchorId="2B60323D" id="Oval 4" o:spid="_x0000_s1026" style="position:absolute;margin-left:201pt;margin-top:188.25pt;width:62.25pt;height:20.25pt;z-index:251661312;visibility:visible;mso-wrap-style:square;mso-wrap-distance-left:9pt;mso-wrap-distance-top:0;mso-wrap-distance-right:9pt;mso-wrap-distance-bottom:0;mso-position-horizontal:absolute;mso-position-horizontal-relative:text;mso-position-vertical:absolute;mso-position-vertical-relative:text;v-text-anchor:middle" o:gfxdata="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" filled="f" strokecolor="red" strokeweight="2pt"/>
+              <v:oval w14:anchorId="197AFB5A" id="Oval 4" o:spid="_x0000_s1026" style="position:absolute;margin-left:201pt;margin-top:188.25pt;width:62.25pt;height:20.25pt;z-index:251661312;visibility:visible;mso-wrap-style:square;mso-wrap-distance-left:9pt;mso-wrap-distance-top:0;mso-wrap-distance-right:9pt;mso-wrap-distance-bottom:0;mso-position-horizontal:absolute;mso-position-horizontal-relative:text;mso-position-vertical:absolute;mso-position-vertical-relative:text;v-text-anchor:middle" o:gfxdata="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" filled="f" strokecolor="red" strokeweight="2pt"/>
             </w:pict>
           </mc:Fallback>
         </mc:AlternateContent>
@@ -972,7 +974,7 @@
           </mc:Choice>
           <mc:Fallback>
             <w:pict>
-              <v:oval w14:anchorId="5A585300" id="Oval 3" o:spid="_x0000_s1026" style="position:absolute;margin-left:2in;margin-top:108.75pt;width:62.25pt;height:20.25pt;z-index:251659264;visibility:visible;mso-wrap-style:square;mso-wrap-distance-left:9pt;mso-wrap-distance-top:0;mso-wrap-distance-right:9pt;mso-wrap-distance-bottom:0;mso-position-horizontal:absolute;mso-position-horizontal-relative:text;mso-position-vertical:absolute;mso-position-vertical-relative:text;v-text-anchor:middle" o:gfxdata="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" filled="f" strokecolor="red" strokeweight="2pt"/>
+              <v:oval w14:anchorId="61894939" id="Oval 3" o:spid="_x0000_s1026" style="position:absolute;margin-left:2in;margin-top:108.75pt;width:62.25pt;height:20.25pt;z-index:251659264;visibility:visible;mso-wrap-style:square;mso-wrap-distance-left:9pt;mso-wrap-distance-top:0;mso-wrap-distance-right:9pt;mso-wrap-distance-bottom:0;mso-position-horizontal:absolute;mso-position-horizontal-relative:text;mso-position-vertical:absolute;mso-position-vertical-relative:text;v-text-anchor:middle" o:gfxdata="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" filled="f" strokecolor="red" strokeweight="2pt"/>
             </w:pict>
           </mc:Fallback>
         </mc:AlternateContent>
@@ -1100,8 +1102,6 @@
       <w:r>
         <w:t xml:space="preserve"> in (1,2,5)</w:t>
       </w:r>
-      <w:bookmarkStart w:id="0" w:name="_GoBack"/>
-      <w:bookmarkEnd w:id="0"/>
     </w:p>
     <w:p>
       <w:pPr>
@@ -1118,9 +1118,340 @@
           <w:lang w:bidi="ar-SA"/>
         </w:rPr>
         <w:lastRenderedPageBreak/>
+        <mc:AlternateContent>
+          <mc:Choice Requires="wps">
+            <w:drawing>
+              <wp:anchor distT="0" distB="0" distL="114300" distR="114300" simplePos="0" relativeHeight="251648512" behindDoc="0" locked="0" layoutInCell="1" allowOverlap="1" wp14:anchorId="5BAD180C" wp14:editId="1A805B34">
+                <wp:simplePos x="0" y="0"/>
+                <wp:positionH relativeFrom="column">
+                  <wp:posOffset>1247775</wp:posOffset>
+                </wp:positionH>
+                <wp:positionV relativeFrom="paragraph">
+                  <wp:posOffset>619124</wp:posOffset>
+                </wp:positionV>
+                <wp:extent cx="950892" cy="208183"/>
+                <wp:effectExtent l="238125" t="0" r="220980" b="0"/>
+                <wp:wrapNone/>
+                <wp:docPr id="11" name="Right Arrow 11"/>
+                <wp:cNvGraphicFramePr/>
+                <a:graphic xmlns:a="http://schemas.openxmlformats.org/drawingml/2006/main">
+                  <a:graphicData uri="http://schemas.microsoft.com/office/word/2010/wordprocessingShape">
+                    <wps:wsp>
+                      <wps:cNvSpPr/>
+                      <wps:spPr>
+                        <a:xfrm rot="2896298">
+                          <a:off x="0" y="0"/>
+                          <a:ext cx="950892" cy="208183"/>
+                        </a:xfrm>
+                        <a:prstGeom prst="rightArrow">
+                          <a:avLst/>
+                        </a:prstGeom>
+                        <a:solidFill>
+                          <a:srgbClr val="FF0000"/>
+                        </a:solidFill>
+                        <a:ln>
+                          <a:noFill/>
+                        </a:ln>
+                      </wps:spPr>
+                      <wps:style>
+                        <a:lnRef idx="2">
+                          <a:schemeClr val="accent1">
+                            <a:shade val="50000"/>
+                          </a:schemeClr>
+                        </a:lnRef>
+                        <a:fillRef idx="1">
+                          <a:schemeClr val="accent1"/>
+                        </a:fillRef>
+                        <a:effectRef idx="0">
+                          <a:schemeClr val="accent1"/>
+                        </a:effectRef>
+                        <a:fontRef idx="minor">
+                          <a:schemeClr val="lt1"/>
+                        </a:fontRef>
+                      </wps:style>
+                      <wps:bodyPr rot="0" spcFirstLastPara="0" vertOverflow="overflow" horzOverflow="overflow" vert="horz" wrap="square" lIns="91440" tIns="45720" rIns="91440" bIns="45720" numCol="1" spcCol="0" rtlCol="0" fromWordArt="0" anchor="ctr" anchorCtr="0" forceAA="0" compatLnSpc="1">
+                        <a:prstTxWarp prst="textNoShape">
+                          <a:avLst/>
+                        </a:prstTxWarp>
+                        <a:noAutofit/>
+                      </wps:bodyPr>
+                    </wps:wsp>
+                  </a:graphicData>
+                </a:graphic>
+                <wp14:sizeRelH relativeFrom="margin">
+                  <wp14:pctWidth>0</wp14:pctWidth>
+                </wp14:sizeRelH>
+                <wp14:sizeRelV relativeFrom="margin">
+                  <wp14:pctHeight>0</wp14:pctHeight>
+                </wp14:sizeRelV>
+              </wp:anchor>
+            </w:drawing>
+          </mc:Choice>
+          <mc:Fallback>
+            <w:pict>
+              <v:shapetype w14:anchorId="075012EC" id="_x0000_t13" coordsize="21600,21600" o:spt="13" adj="16200,5400" path="m@0,l@0@1,0@1,0@2@0@2@0,21600,21600,10800xe">
+                <v:stroke joinstyle="miter"/>
+                <v:formulas>
+                  <v:f eqn="val #0"/>
+                  <v:f eqn="val #1"/>
+                  <v:f eqn="sum height 0 #1"/>
+                  <v:f eqn="sum 10800 0 #1"/>
+                  <v:f eqn="sum width 0 #0"/>
+                  <v:f eqn="prod @4 @3 10800"/>
+                  <v:f eqn="sum width 0 @5"/>
+                </v:formulas>
+                <v:path o:connecttype="custom" o:connectlocs="@0,0;0,10800;@0,21600;21600,10800" o:connectangles="270,180,90,0" textboxrect="0,@1,@6,@2"/>
+                <v:handles>
+                  <v:h position="#0,#1" xrange="0,21600" yrange="0,10800"/>
+                </v:handles>
+              </v:shapetype>
+              <v:shape id="Right Arrow 11" o:spid="_x0000_s1026" type="#_x0000_t13" style="position:absolute;margin-left:98.25pt;margin-top:48.75pt;width:74.85pt;height:16.4pt;rotation:3163530fd;z-index:251648512;visibility:visible;mso-wrap-style:square;mso-width-percent:0;mso-height-percent:0;mso-wrap-distance-left:9pt;mso-wrap-distance-top:0;mso-wrap-distance-right:9pt;mso-wrap-distance-bottom:0;mso-position-horizontal:absolute;mso-position-horizontal-relative:text;mso-position-vertical:absolute;mso-position-vertical-relative:text;mso-width-percent:0;mso-height-percent:0;mso-width-relative:margin;mso-height-relative:margin;v-text-anchor:middle" o:gfxdata="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" adj="19236" fillcolor="red" stroked="f" strokeweight="2pt"/>
+            </w:pict>
+          </mc:Fallback>
+        </mc:AlternateContent>
+      </w:r>
+      <w:r>
+        <w:rPr>
+          <w:noProof/>
+          <w:lang w:bidi="ar-SA"/>
+        </w:rPr>
+        <mc:AlternateContent>
+          <mc:Choice Requires="wps">
+            <w:drawing>
+              <wp:anchor distT="0" distB="0" distL="114300" distR="114300" simplePos="0" relativeHeight="251655680" behindDoc="0" locked="0" layoutInCell="1" allowOverlap="1" wp14:anchorId="4937A15F" wp14:editId="76369E4A">
+                <wp:simplePos x="0" y="0"/>
+                <wp:positionH relativeFrom="column">
+                  <wp:posOffset>1913255</wp:posOffset>
+                </wp:positionH>
+                <wp:positionV relativeFrom="paragraph">
+                  <wp:posOffset>619125</wp:posOffset>
+                </wp:positionV>
+                <wp:extent cx="950892" cy="208183"/>
+                <wp:effectExtent l="238125" t="0" r="220980" b="0"/>
+                <wp:wrapNone/>
+                <wp:docPr id="14" name="Right Arrow 14"/>
+                <wp:cNvGraphicFramePr/>
+                <a:graphic xmlns:a="http://schemas.openxmlformats.org/drawingml/2006/main">
+                  <a:graphicData uri="http://schemas.microsoft.com/office/word/2010/wordprocessingShape">
+                    <wps:wsp>
+                      <wps:cNvSpPr/>
+                      <wps:spPr>
+                        <a:xfrm rot="2896298">
+                          <a:off x="0" y="0"/>
+                          <a:ext cx="950892" cy="208183"/>
+                        </a:xfrm>
+                        <a:prstGeom prst="rightArrow">
+                          <a:avLst/>
+                        </a:prstGeom>
+                        <a:solidFill>
+                          <a:srgbClr val="FF0000"/>
+                        </a:solidFill>
+                        <a:ln>
+                          <a:noFill/>
+                        </a:ln>
+                      </wps:spPr>
+                      <wps:style>
+                        <a:lnRef idx="2">
+                          <a:schemeClr val="accent1">
+                            <a:shade val="50000"/>
+                          </a:schemeClr>
+                        </a:lnRef>
+                        <a:fillRef idx="1">
+                          <a:schemeClr val="accent1"/>
+                        </a:fillRef>
+                        <a:effectRef idx="0">
+                          <a:schemeClr val="accent1"/>
+                        </a:effectRef>
+                        <a:fontRef idx="minor">
+                          <a:schemeClr val="lt1"/>
+                        </a:fontRef>
+                      </wps:style>
+                      <wps:bodyPr rot="0" spcFirstLastPara="0" vertOverflow="overflow" horzOverflow="overflow" vert="horz" wrap="square" lIns="91440" tIns="45720" rIns="91440" bIns="45720" numCol="1" spcCol="0" rtlCol="0" fromWordArt="0" anchor="ctr" anchorCtr="0" forceAA="0" compatLnSpc="1">
+                        <a:prstTxWarp prst="textNoShape">
+                          <a:avLst/>
+                        </a:prstTxWarp>
+                        <a:noAutofit/>
+                      </wps:bodyPr>
+                    </wps:wsp>
+                  </a:graphicData>
+                </a:graphic>
+                <wp14:sizeRelH relativeFrom="margin">
+                  <wp14:pctWidth>0</wp14:pctWidth>
+                </wp14:sizeRelH>
+                <wp14:sizeRelV relativeFrom="margin">
+                  <wp14:pctHeight>0</wp14:pctHeight>
+                </wp14:sizeRelV>
+              </wp:anchor>
+            </w:drawing>
+          </mc:Choice>
+          <mc:Fallback>
+            <w:pict>
+              <v:shape w14:anchorId="1AFDF645" id="Right Arrow 14" o:spid="_x0000_s1026" type="#_x0000_t13" style="position:absolute;margin-left:150.65pt;margin-top:48.75pt;width:74.85pt;height:16.4pt;rotation:3163530fd;z-index:251655680;visibility:visible;mso-wrap-style:square;mso-width-percent:0;mso-height-percent:0;mso-wrap-distance-left:9pt;mso-wrap-distance-top:0;mso-wrap-distance-right:9pt;mso-wrap-distance-bottom:0;mso-position-horizontal:absolute;mso-position-horizontal-relative:text;mso-position-vertical:absolute;mso-position-vertical-relative:text;mso-width-percent:0;mso-height-percent:0;mso-width-relative:margin;mso-height-relative:margin;v-text-anchor:middle" o:gfxdata="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" adj="19236" fillcolor="red" stroked="f" strokeweight="2pt"/>
+            </w:pict>
+          </mc:Fallback>
+        </mc:AlternateContent>
+      </w:r>
+      <w:r>
+        <w:rPr>
+          <w:noProof/>
+          <w:lang w:bidi="ar-SA"/>
+        </w:rPr>
+        <mc:AlternateContent>
+          <mc:Choice Requires="wps">
+            <w:drawing>
+              <wp:anchor distT="0" distB="0" distL="114300" distR="114300" simplePos="0" relativeHeight="251660800" behindDoc="0" locked="0" layoutInCell="1" allowOverlap="1" wp14:anchorId="2863627D" wp14:editId="07C61494">
+                <wp:simplePos x="0" y="0"/>
+                <wp:positionH relativeFrom="column">
+                  <wp:posOffset>3971290</wp:posOffset>
+                </wp:positionH>
+                <wp:positionV relativeFrom="paragraph">
+                  <wp:posOffset>619125</wp:posOffset>
+                </wp:positionV>
+                <wp:extent cx="950892" cy="208183"/>
+                <wp:effectExtent l="238125" t="0" r="220980" b="0"/>
+                <wp:wrapNone/>
+                <wp:docPr id="15" name="Right Arrow 15"/>
+                <wp:cNvGraphicFramePr/>
+                <a:graphic xmlns:a="http://schemas.openxmlformats.org/drawingml/2006/main">
+                  <a:graphicData uri="http://schemas.microsoft.com/office/word/2010/wordprocessingShape">
+                    <wps:wsp>
+                      <wps:cNvSpPr/>
+                      <wps:spPr>
+                        <a:xfrm rot="2896298">
+                          <a:off x="0" y="0"/>
+                          <a:ext cx="950892" cy="208183"/>
+                        </a:xfrm>
+                        <a:prstGeom prst="rightArrow">
+                          <a:avLst/>
+                        </a:prstGeom>
+                        <a:solidFill>
+                          <a:srgbClr val="FF0000"/>
+                        </a:solidFill>
+                        <a:ln>
+                          <a:noFill/>
+                        </a:ln>
+                      </wps:spPr>
+                      <wps:style>
+                        <a:lnRef idx="2">
+                          <a:schemeClr val="accent1">
+                            <a:shade val="50000"/>
+                          </a:schemeClr>
+                        </a:lnRef>
+                        <a:fillRef idx="1">
+                          <a:schemeClr val="accent1"/>
+                        </a:fillRef>
+                        <a:effectRef idx="0">
+                          <a:schemeClr val="accent1"/>
+                        </a:effectRef>
+                        <a:fontRef idx="minor">
+                          <a:schemeClr val="lt1"/>
+                        </a:fontRef>
+                      </wps:style>
+                      <wps:bodyPr rot="0" spcFirstLastPara="0" vertOverflow="overflow" horzOverflow="overflow" vert="horz" wrap="square" lIns="91440" tIns="45720" rIns="91440" bIns="45720" numCol="1" spcCol="0" rtlCol="0" fromWordArt="0" anchor="ctr" anchorCtr="0" forceAA="0" compatLnSpc="1">
+                        <a:prstTxWarp prst="textNoShape">
+                          <a:avLst/>
+                        </a:prstTxWarp>
+                        <a:noAutofit/>
+                      </wps:bodyPr>
+                    </wps:wsp>
+                  </a:graphicData>
+                </a:graphic>
+                <wp14:sizeRelH relativeFrom="margin">
+                  <wp14:pctWidth>0</wp14:pctWidth>
+                </wp14:sizeRelH>
+                <wp14:sizeRelV relativeFrom="margin">
+                  <wp14:pctHeight>0</wp14:pctHeight>
+                </wp14:sizeRelV>
+              </wp:anchor>
+            </w:drawing>
+          </mc:Choice>
+          <mc:Fallback>
+            <w:pict>
+              <v:shape w14:anchorId="0CDF8BBD" id="Right Arrow 15" o:spid="_x0000_s1026" type="#_x0000_t13" style="position:absolute;margin-left:312.7pt;margin-top:48.75pt;width:74.85pt;height:16.4pt;rotation:3163530fd;z-index:251660800;visibility:visible;mso-wrap-style:square;mso-width-percent:0;mso-height-percent:0;mso-wrap-distance-left:9pt;mso-wrap-distance-top:0;mso-wrap-distance-right:9pt;mso-wrap-distance-bottom:0;mso-position-horizontal:absolute;mso-position-horizontal-relative:text;mso-position-vertical:absolute;mso-position-vertical-relative:text;mso-width-percent:0;mso-height-percent:0;mso-width-relative:margin;mso-height-relative:margin;v-text-anchor:middle" o:gfxdata="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" adj="19236" fillcolor="red" stroked="f" strokeweight="2pt"/>
+            </w:pict>
+          </mc:Fallback>
+        </mc:AlternateContent>
+      </w:r>
+      <w:r>
+        <w:rPr>
+          <w:noProof/>
+          <w:lang w:bidi="ar-SA"/>
+        </w:rPr>
         <w:drawing>
-          <wp:inline distT="0" distB="0" distL="0" distR="0">
-            <wp:extent cx="5353797" cy="3972479"/>
+          <wp:anchor distT="0" distB="0" distL="114300" distR="114300" simplePos="0" relativeHeight="251642368" behindDoc="1" locked="0" layoutInCell="1" allowOverlap="1" wp14:anchorId="551029F6" wp14:editId="6826A50C">
+            <wp:simplePos x="0" y="0"/>
+            <wp:positionH relativeFrom="column">
+              <wp:posOffset>4572000</wp:posOffset>
+            </wp:positionH>
+            <wp:positionV relativeFrom="paragraph">
+              <wp:posOffset>0</wp:posOffset>
+            </wp:positionV>
+            <wp:extent cx="1410335" cy="3971925"/>
+            <wp:effectExtent l="0" t="0" r="0" b="9525"/>
+            <wp:wrapNone/>
+            <wp:docPr id="9" name="Picture 9"/>
+            <wp:cNvGraphicFramePr>
+              <a:graphicFrameLocks xmlns:a="http://schemas.openxmlformats.org/drawingml/2006/main" noChangeAspect="1"/>
+            </wp:cNvGraphicFramePr>
+            <a:graphic xmlns:a="http://schemas.openxmlformats.org/drawingml/2006/main">
+              <a:graphicData uri="http://schemas.openxmlformats.org/drawingml/2006/picture">
+                <pic:pic xmlns:pic="http://schemas.openxmlformats.org/drawingml/2006/picture">
+                  <pic:nvPicPr>
+                    <pic:cNvPr id="9" name="Query 04.PNG"/>
+                    <pic:cNvPicPr/>
+                  </pic:nvPicPr>
+                  <pic:blipFill rotWithShape="1">
+                    <a:blip r:embed="rId8">
+                      <a:extLst>
+                        <a:ext uri="{28A0092B-C50C-407E-A947-70E740481C1C}">
+                          <a14:useLocalDpi xmlns:a14="http://schemas.microsoft.com/office/drawing/2010/main" val="0"/>
+                        </a:ext>
+                      </a:extLst>
+                    </a:blip>
+                    <a:srcRect l="73657"/>
+                    <a:stretch/>
+                  </pic:blipFill>
+                  <pic:spPr bwMode="auto">
+                    <a:xfrm>
+                      <a:off x="0" y="0"/>
+                      <a:ext cx="1410335" cy="3971925"/>
+                    </a:xfrm>
+                    <a:prstGeom prst="rect">
+                      <a:avLst/>
+                    </a:prstGeom>
+                    <a:ln w="9525" cap="flat" cmpd="sng" algn="ctr">
+                      <a:noFill/>
+                      <a:prstDash val="solid"/>
+                      <a:round/>
+                      <a:headEnd type="none" w="med" len="med"/>
+                      <a:tailEnd type="none" w="med" len="med"/>
+                    </a:ln>
+                    <a:extLst>
+                      <a:ext uri="{53640926-AAD7-44D8-BBD7-CCE9431645EC}">
+                        <a14:shadowObscured xmlns:a14="http://schemas.microsoft.com/office/drawing/2010/main"/>
+                      </a:ext>
+                    </a:extLst>
+                  </pic:spPr>
+                </pic:pic>
+              </a:graphicData>
+            </a:graphic>
+            <wp14:sizeRelH relativeFrom="page">
+              <wp14:pctWidth>0</wp14:pctWidth>
+            </wp14:sizeRelH>
+            <wp14:sizeRelV relativeFrom="page">
+              <wp14:pctHeight>0</wp14:pctHeight>
+            </wp14:sizeRelV>
+          </wp:anchor>
+        </w:drawing>
+      </w:r>
+      <w:r>
+        <w:rPr>
+          <w:noProof/>
+          <w:lang w:bidi="ar-SA"/>
+        </w:rPr>
+        <w:drawing>
+          <wp:inline distT="0" distB="0" distL="0" distR="0" wp14:anchorId="2D969FAB" wp14:editId="06782297">
+            <wp:extent cx="3200400" cy="3971925"/>
             <wp:effectExtent l="0" t="0" r="0" b="9525"/>
             <wp:docPr id="8" name="Picture 8"/>
             <wp:cNvGraphicFramePr>
@@ -1131,6 +1462,342 @@
                 <pic:pic xmlns:pic="http://schemas.openxmlformats.org/drawingml/2006/picture">
                   <pic:nvPicPr>
                     <pic:cNvPr id="8" name="Query 04.PNG"/>
+                    <pic:cNvPicPr/>
+                  </pic:nvPicPr>
+                  <pic:blipFill rotWithShape="1">
+                    <a:blip r:embed="rId8">
+                      <a:extLst>
+                        <a:ext uri="{28A0092B-C50C-407E-A947-70E740481C1C}">
+                          <a14:useLocalDpi xmlns:a14="http://schemas.microsoft.com/office/drawing/2010/main" val="0"/>
+                        </a:ext>
+                      </a:extLst>
+                    </a:blip>
+                    <a:srcRect r="40214"/>
+                    <a:stretch/>
+                  </pic:blipFill>
+                  <pic:spPr bwMode="auto">
+                    <a:xfrm>
+                      <a:off x="0" y="0"/>
+                      <a:ext cx="3200846" cy="3972479"/>
+                    </a:xfrm>
+                    <a:prstGeom prst="rect">
+                      <a:avLst/>
+                    </a:prstGeom>
+                    <a:ln>
+                      <a:noFill/>
+                    </a:ln>
+                    <a:extLst>
+                      <a:ext uri="{53640926-AAD7-44D8-BBD7-CCE9431645EC}">
+                        <a14:shadowObscured xmlns:a14="http://schemas.microsoft.com/office/drawing/2010/main"/>
+                      </a:ext>
+                    </a:extLst>
+                  </pic:spPr>
+                </pic:pic>
+              </a:graphicData>
+            </a:graphic>
+          </wp:inline>
+        </w:drawing>
+      </w:r>
+    </w:p>
+    <w:p>
+      <w:pPr>
+        <w:pStyle w:val="ListParagraph"/>
+        <w:numPr>
+          <w:ilvl w:val="2"/>
+          <w:numId w:val="1"/>
+        </w:numPr>
+        <w:spacing w:before="120"/>
+      </w:pPr>
+      <w:r>
+        <w:t>Returns columns 1, 2, and 5</w:t>
+      </w:r>
+      <w:r>
+        <w:t xml:space="preserve"> </w:t>
+      </w:r>
+    </w:p>
+    <w:p>
+      <w:pPr>
+        <w:pStyle w:val="ListParagraph"/>
+        <w:numPr>
+          <w:ilvl w:val="2"/>
+          <w:numId w:val="1"/>
+        </w:numPr>
+        <w:spacing w:before="120"/>
+      </w:pPr>
+      <w:r>
+        <w:t>But if the table is modified…</w:t>
+      </w:r>
+    </w:p>
+    <w:p>
+      <w:pPr>
+        <w:pStyle w:val="ListParagraph"/>
+        <w:numPr>
+          <w:ilvl w:val="2"/>
+          <w:numId w:val="1"/>
+        </w:numPr>
+        <w:spacing w:before="120"/>
+      </w:pPr>
+      <w:r>
+        <w:rPr>
+          <w:noProof/>
+          <w:lang w:bidi="ar-SA"/>
+        </w:rPr>
+        <mc:AlternateContent>
+          <mc:Choice Requires="wps">
+            <w:drawing>
+              <wp:anchor distT="0" distB="0" distL="114300" distR="114300" simplePos="0" relativeHeight="251665920" behindDoc="0" locked="0" layoutInCell="1" allowOverlap="1" wp14:anchorId="45170F71" wp14:editId="20B844BC">
+                <wp:simplePos x="0" y="0"/>
+                <wp:positionH relativeFrom="column">
+                  <wp:posOffset>1245871</wp:posOffset>
+                </wp:positionH>
+                <wp:positionV relativeFrom="paragraph">
+                  <wp:posOffset>516889</wp:posOffset>
+                </wp:positionV>
+                <wp:extent cx="950892" cy="208183"/>
+                <wp:effectExtent l="238125" t="0" r="220980" b="0"/>
+                <wp:wrapNone/>
+                <wp:docPr id="17" name="Right Arrow 17"/>
+                <wp:cNvGraphicFramePr/>
+                <a:graphic xmlns:a="http://schemas.openxmlformats.org/drawingml/2006/main">
+                  <a:graphicData uri="http://schemas.microsoft.com/office/word/2010/wordprocessingShape">
+                    <wps:wsp>
+                      <wps:cNvSpPr/>
+                      <wps:spPr>
+                        <a:xfrm rot="2896298">
+                          <a:off x="0" y="0"/>
+                          <a:ext cx="950892" cy="208183"/>
+                        </a:xfrm>
+                        <a:prstGeom prst="rightArrow">
+                          <a:avLst/>
+                        </a:prstGeom>
+                        <a:solidFill>
+                          <a:srgbClr val="FF0000"/>
+                        </a:solidFill>
+                        <a:ln>
+                          <a:noFill/>
+                        </a:ln>
+                      </wps:spPr>
+                      <wps:style>
+                        <a:lnRef idx="2">
+                          <a:schemeClr val="accent1">
+                            <a:shade val="50000"/>
+                          </a:schemeClr>
+                        </a:lnRef>
+                        <a:fillRef idx="1">
+                          <a:schemeClr val="accent1"/>
+                        </a:fillRef>
+                        <a:effectRef idx="0">
+                          <a:schemeClr val="accent1"/>
+                        </a:effectRef>
+                        <a:fontRef idx="minor">
+                          <a:schemeClr val="lt1"/>
+                        </a:fontRef>
+                      </wps:style>
+                      <wps:bodyPr rot="0" spcFirstLastPara="0" vertOverflow="overflow" horzOverflow="overflow" vert="horz" wrap="square" lIns="91440" tIns="45720" rIns="91440" bIns="45720" numCol="1" spcCol="0" rtlCol="0" fromWordArt="0" anchor="ctr" anchorCtr="0" forceAA="0" compatLnSpc="1">
+                        <a:prstTxWarp prst="textNoShape">
+                          <a:avLst/>
+                        </a:prstTxWarp>
+                        <a:noAutofit/>
+                      </wps:bodyPr>
+                    </wps:wsp>
+                  </a:graphicData>
+                </a:graphic>
+                <wp14:sizeRelH relativeFrom="margin">
+                  <wp14:pctWidth>0</wp14:pctWidth>
+                </wp14:sizeRelH>
+                <wp14:sizeRelV relativeFrom="margin">
+                  <wp14:pctHeight>0</wp14:pctHeight>
+                </wp14:sizeRelV>
+              </wp:anchor>
+            </w:drawing>
+          </mc:Choice>
+          <mc:Fallback>
+            <w:pict>
+              <v:shape w14:anchorId="1096A312" id="Right Arrow 17" o:spid="_x0000_s1026" type="#_x0000_t13" style="position:absolute;margin-left:98.1pt;margin-top:40.7pt;width:74.85pt;height:16.4pt;rotation:3163530fd;z-index:251665920;visibility:visible;mso-wrap-style:square;mso-width-percent:0;mso-height-percent:0;mso-wrap-distance-left:9pt;mso-wrap-distance-top:0;mso-wrap-distance-right:9pt;mso-wrap-distance-bottom:0;mso-position-horizontal:absolute;mso-position-horizontal-relative:text;mso-position-vertical:absolute;mso-position-vertical-relative:text;mso-width-percent:0;mso-height-percent:0;mso-width-relative:margin;mso-height-relative:margin;v-text-anchor:middle" o:gfxdata="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" adj="19236" fillcolor="red" stroked="f" strokeweight="2pt"/>
+            </w:pict>
+          </mc:Fallback>
+        </mc:AlternateContent>
+      </w:r>
+      <w:r>
+        <w:rPr>
+          <w:noProof/>
+          <w:lang w:bidi="ar-SA"/>
+        </w:rPr>
+        <mc:AlternateContent>
+          <mc:Choice Requires="wps">
+            <w:drawing>
+              <wp:anchor distT="0" distB="0" distL="114300" distR="114300" simplePos="0" relativeHeight="251668992" behindDoc="0" locked="0" layoutInCell="1" allowOverlap="1" wp14:anchorId="43519EDB" wp14:editId="2D481F8F">
+                <wp:simplePos x="0" y="0"/>
+                <wp:positionH relativeFrom="column">
+                  <wp:posOffset>3656965</wp:posOffset>
+                </wp:positionH>
+                <wp:positionV relativeFrom="paragraph">
+                  <wp:posOffset>497841</wp:posOffset>
+                </wp:positionV>
+                <wp:extent cx="950892" cy="208183"/>
+                <wp:effectExtent l="238125" t="0" r="220980" b="0"/>
+                <wp:wrapNone/>
+                <wp:docPr id="19" name="Right Arrow 19"/>
+                <wp:cNvGraphicFramePr/>
+                <a:graphic xmlns:a="http://schemas.openxmlformats.org/drawingml/2006/main">
+                  <a:graphicData uri="http://schemas.microsoft.com/office/word/2010/wordprocessingShape">
+                    <wps:wsp>
+                      <wps:cNvSpPr/>
+                      <wps:spPr>
+                        <a:xfrm rot="2896298">
+                          <a:off x="0" y="0"/>
+                          <a:ext cx="950892" cy="208183"/>
+                        </a:xfrm>
+                        <a:prstGeom prst="rightArrow">
+                          <a:avLst/>
+                        </a:prstGeom>
+                        <a:solidFill>
+                          <a:srgbClr val="FF0000"/>
+                        </a:solidFill>
+                        <a:ln>
+                          <a:noFill/>
+                        </a:ln>
+                      </wps:spPr>
+                      <wps:style>
+                        <a:lnRef idx="2">
+                          <a:schemeClr val="accent1">
+                            <a:shade val="50000"/>
+                          </a:schemeClr>
+                        </a:lnRef>
+                        <a:fillRef idx="1">
+                          <a:schemeClr val="accent1"/>
+                        </a:fillRef>
+                        <a:effectRef idx="0">
+                          <a:schemeClr val="accent1"/>
+                        </a:effectRef>
+                        <a:fontRef idx="minor">
+                          <a:schemeClr val="lt1"/>
+                        </a:fontRef>
+                      </wps:style>
+                      <wps:bodyPr rot="0" spcFirstLastPara="0" vertOverflow="overflow" horzOverflow="overflow" vert="horz" wrap="square" lIns="91440" tIns="45720" rIns="91440" bIns="45720" numCol="1" spcCol="0" rtlCol="0" fromWordArt="0" anchor="ctr" anchorCtr="0" forceAA="0" compatLnSpc="1">
+                        <a:prstTxWarp prst="textNoShape">
+                          <a:avLst/>
+                        </a:prstTxWarp>
+                        <a:noAutofit/>
+                      </wps:bodyPr>
+                    </wps:wsp>
+                  </a:graphicData>
+                </a:graphic>
+                <wp14:sizeRelH relativeFrom="margin">
+                  <wp14:pctWidth>0</wp14:pctWidth>
+                </wp14:sizeRelH>
+                <wp14:sizeRelV relativeFrom="margin">
+                  <wp14:pctHeight>0</wp14:pctHeight>
+                </wp14:sizeRelV>
+              </wp:anchor>
+            </w:drawing>
+          </mc:Choice>
+          <mc:Fallback>
+            <w:pict>
+              <v:shape w14:anchorId="493F1DC1" id="Right Arrow 19" o:spid="_x0000_s1026" type="#_x0000_t13" style="position:absolute;margin-left:287.95pt;margin-top:39.2pt;width:74.85pt;height:16.4pt;rotation:3163530fd;z-index:251668992;visibility:visible;mso-wrap-style:square;mso-width-percent:0;mso-height-percent:0;mso-wrap-distance-left:9pt;mso-wrap-distance-top:0;mso-wrap-distance-right:9pt;mso-wrap-distance-bottom:0;mso-position-horizontal:absolute;mso-position-horizontal-relative:text;mso-position-vertical:absolute;mso-position-vertical-relative:text;mso-width-percent:0;mso-height-percent:0;mso-width-relative:margin;mso-height-relative:margin;v-text-anchor:middle" o:gfxdata="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" adj="19236" fillcolor="red" stroked="f" strokeweight="2pt"/>
+            </w:pict>
+          </mc:Fallback>
+        </mc:AlternateContent>
+      </w:r>
+      <w:r>
+        <w:rPr>
+          <w:noProof/>
+          <w:lang w:bidi="ar-SA"/>
+        </w:rPr>
+        <mc:AlternateContent>
+          <mc:Choice Requires="wps">
+            <w:drawing>
+              <wp:anchor distT="0" distB="0" distL="114300" distR="114300" simplePos="0" relativeHeight="251667968" behindDoc="0" locked="0" layoutInCell="1" allowOverlap="1" wp14:anchorId="42EF8F49" wp14:editId="7B58B14B">
+                <wp:simplePos x="0" y="0"/>
+                <wp:positionH relativeFrom="column">
+                  <wp:posOffset>1818640</wp:posOffset>
+                </wp:positionH>
+                <wp:positionV relativeFrom="paragraph">
+                  <wp:posOffset>516890</wp:posOffset>
+                </wp:positionV>
+                <wp:extent cx="950892" cy="208183"/>
+                <wp:effectExtent l="238125" t="0" r="220980" b="0"/>
+                <wp:wrapNone/>
+                <wp:docPr id="18" name="Right Arrow 18"/>
+                <wp:cNvGraphicFramePr/>
+                <a:graphic xmlns:a="http://schemas.openxmlformats.org/drawingml/2006/main">
+                  <a:graphicData uri="http://schemas.microsoft.com/office/word/2010/wordprocessingShape">
+                    <wps:wsp>
+                      <wps:cNvSpPr/>
+                      <wps:spPr>
+                        <a:xfrm rot="2896298">
+                          <a:off x="0" y="0"/>
+                          <a:ext cx="950892" cy="208183"/>
+                        </a:xfrm>
+                        <a:prstGeom prst="rightArrow">
+                          <a:avLst/>
+                        </a:prstGeom>
+                        <a:solidFill>
+                          <a:srgbClr val="FF0000"/>
+                        </a:solidFill>
+                        <a:ln>
+                          <a:noFill/>
+                        </a:ln>
+                      </wps:spPr>
+                      <wps:style>
+                        <a:lnRef idx="2">
+                          <a:schemeClr val="accent1">
+                            <a:shade val="50000"/>
+                          </a:schemeClr>
+                        </a:lnRef>
+                        <a:fillRef idx="1">
+                          <a:schemeClr val="accent1"/>
+                        </a:fillRef>
+                        <a:effectRef idx="0">
+                          <a:schemeClr val="accent1"/>
+                        </a:effectRef>
+                        <a:fontRef idx="minor">
+                          <a:schemeClr val="lt1"/>
+                        </a:fontRef>
+                      </wps:style>
+                      <wps:bodyPr rot="0" spcFirstLastPara="0" vertOverflow="overflow" horzOverflow="overflow" vert="horz" wrap="square" lIns="91440" tIns="45720" rIns="91440" bIns="45720" numCol="1" spcCol="0" rtlCol="0" fromWordArt="0" anchor="ctr" anchorCtr="0" forceAA="0" compatLnSpc="1">
+                        <a:prstTxWarp prst="textNoShape">
+                          <a:avLst/>
+                        </a:prstTxWarp>
+                        <a:noAutofit/>
+                      </wps:bodyPr>
+                    </wps:wsp>
+                  </a:graphicData>
+                </a:graphic>
+                <wp14:sizeRelH relativeFrom="margin">
+                  <wp14:pctWidth>0</wp14:pctWidth>
+                </wp14:sizeRelH>
+                <wp14:sizeRelV relativeFrom="margin">
+                  <wp14:pctHeight>0</wp14:pctHeight>
+                </wp14:sizeRelV>
+              </wp:anchor>
+            </w:drawing>
+          </mc:Choice>
+          <mc:Fallback>
+            <w:pict>
+              <v:shape w14:anchorId="36FFA76A" id="Right Arrow 18" o:spid="_x0000_s1026" type="#_x0000_t13" style="position:absolute;margin-left:143.2pt;margin-top:40.7pt;width:74.85pt;height:16.4pt;rotation:3163530fd;z-index:251667968;visibility:visible;mso-wrap-style:square;mso-width-percent:0;mso-height-percent:0;mso-wrap-distance-left:9pt;mso-wrap-distance-top:0;mso-wrap-distance-right:9pt;mso-wrap-distance-bottom:0;mso-position-horizontal:absolute;mso-position-horizontal-relative:text;mso-position-vertical:absolute;mso-position-vertical-relative:text;mso-width-percent:0;mso-height-percent:0;mso-width-relative:margin;mso-height-relative:margin;v-text-anchor:middle" o:gfxdata="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" adj="19236" fillcolor="red" stroked="f" strokeweight="2pt"/>
+            </w:pict>
+          </mc:Fallback>
+        </mc:AlternateContent>
+      </w:r>
+      <w:r>
+        <w:rPr>
+          <w:noProof/>
+          <w:lang w:bidi="ar-SA"/>
+        </w:rPr>
+        <w:drawing>
+          <wp:inline distT="0" distB="0" distL="0" distR="0">
+            <wp:extent cx="4711197" cy="3495675"/>
+            <wp:effectExtent l="0" t="0" r="0" b="0"/>
+            <wp:docPr id="16" name="Picture 16"/>
+            <wp:cNvGraphicFramePr>
+              <a:graphicFrameLocks xmlns:a="http://schemas.openxmlformats.org/drawingml/2006/main" noChangeAspect="1"/>
+            </wp:cNvGraphicFramePr>
+            <a:graphic xmlns:a="http://schemas.openxmlformats.org/drawingml/2006/main">
+              <a:graphicData uri="http://schemas.openxmlformats.org/drawingml/2006/picture">
+                <pic:pic xmlns:pic="http://schemas.openxmlformats.org/drawingml/2006/picture">
+                  <pic:nvPicPr>
+                    <pic:cNvPr id="16" name="Query 04.PNG"/>
                     <pic:cNvPicPr/>
                   </pic:nvPicPr>
                   <pic:blipFill>
@@ -1148,7 +1815,7 @@
                   <pic:spPr>
                     <a:xfrm>
                       <a:off x="0" y="0"/>
-                      <a:ext cx="5353797" cy="3972479"/>
+                      <a:ext cx="4715657" cy="3498984"/>
                     </a:xfrm>
                     <a:prstGeom prst="rect">
                       <a:avLst/>
@@ -1160,13 +1827,414 @@
           </wp:inline>
         </w:drawing>
       </w:r>
+    </w:p>
+    <w:p>
+      <w:pPr>
+        <w:pStyle w:val="ListParagraph"/>
+        <w:numPr>
+          <w:ilvl w:val="0"/>
+          <w:numId w:val="1"/>
+        </w:numPr>
+        <w:spacing w:before="120"/>
+      </w:pPr>
+      <w:r>
+        <w:t>All Rows Must Be Unique</w:t>
+      </w:r>
+    </w:p>
+    <w:p>
+      <w:pPr>
+        <w:pStyle w:val="ListParagraph"/>
+        <w:numPr>
+          <w:ilvl w:val="1"/>
+          <w:numId w:val="1"/>
+        </w:numPr>
+        <w:spacing w:before="120"/>
+      </w:pPr>
+      <w:r>
+        <w:lastRenderedPageBreak/>
+        <w:t>The anathema of good database design is data inconsistency, its close brother is data redundancy.</w:t>
+      </w:r>
+      <w:r>
+        <w:t xml:space="preserve"> All rows in a table must be unique to prevent this frugal waste of storage space. Also if data is entered multiple times then that increases the chance for data inconsistency, therefore by eliminating that possibility and enforcing this rule we can avoid the two major pitfalls of database design. To avoid this issue we can use foreign keys to instead of </w:t>
+      </w:r>
+      <w:r>
+        <w:t>inputting</w:t>
+      </w:r>
+      <w:r>
+        <w:t xml:space="preserve"> data again.</w:t>
+      </w:r>
+    </w:p>
+    <w:p>
+      <w:pPr>
+        <w:pStyle w:val="ListParagraph"/>
+        <w:spacing w:before="120"/>
+        <w:ind w:left="1440"/>
+      </w:pPr>
+      <w:r>
+        <w:rPr>
+          <w:noProof/>
+          <w:lang w:bidi="ar-SA"/>
+        </w:rPr>
+        <w:drawing>
+          <wp:anchor distT="0" distB="0" distL="114300" distR="114300" simplePos="0" relativeHeight="251674112" behindDoc="0" locked="0" layoutInCell="1" allowOverlap="1" wp14:anchorId="55E3B8C0" wp14:editId="1C3370C6">
+            <wp:simplePos x="0" y="0"/>
+            <wp:positionH relativeFrom="column">
+              <wp:posOffset>923925</wp:posOffset>
+            </wp:positionH>
+            <wp:positionV relativeFrom="paragraph">
+              <wp:posOffset>4445</wp:posOffset>
+            </wp:positionV>
+            <wp:extent cx="1724025" cy="495300"/>
+            <wp:effectExtent l="0" t="0" r="9525" b="0"/>
+            <wp:wrapNone/>
+            <wp:docPr id="21" name="Picture 21"/>
+            <wp:cNvGraphicFramePr>
+              <a:graphicFrameLocks xmlns:a="http://schemas.openxmlformats.org/drawingml/2006/main" noChangeAspect="1"/>
+            </wp:cNvGraphicFramePr>
+            <a:graphic xmlns:a="http://schemas.openxmlformats.org/drawingml/2006/main">
+              <a:graphicData uri="http://schemas.openxmlformats.org/drawingml/2006/picture">
+                <pic:pic xmlns:pic="http://schemas.openxmlformats.org/drawingml/2006/picture">
+                  <pic:nvPicPr>
+                    <pic:cNvPr id="21" name="Query 04.PNG"/>
+                    <pic:cNvPicPr/>
+                  </pic:nvPicPr>
+                  <pic:blipFill rotWithShape="1">
+                    <a:blip r:embed="rId8">
+                      <a:extLst>
+                        <a:ext uri="{28A0092B-C50C-407E-A947-70E740481C1C}">
+                          <a14:useLocalDpi xmlns:a14="http://schemas.microsoft.com/office/drawing/2010/main" val="0"/>
+                        </a:ext>
+                      </a:extLst>
+                    </a:blip>
+                    <a:srcRect t="27099" r="67794" b="60431"/>
+                    <a:stretch/>
+                  </pic:blipFill>
+                  <pic:spPr bwMode="auto">
+                    <a:xfrm>
+                      <a:off x="0" y="0"/>
+                      <a:ext cx="1724025" cy="495300"/>
+                    </a:xfrm>
+                    <a:prstGeom prst="rect">
+                      <a:avLst/>
+                    </a:prstGeom>
+                    <a:ln>
+                      <a:noFill/>
+                    </a:ln>
+                    <a:extLst>
+                      <a:ext uri="{53640926-AAD7-44D8-BBD7-CCE9431645EC}">
+                        <a14:shadowObscured xmlns:a14="http://schemas.microsoft.com/office/drawing/2010/main"/>
+                      </a:ext>
+                    </a:extLst>
+                  </pic:spPr>
+                </pic:pic>
+              </a:graphicData>
+            </a:graphic>
+            <wp14:sizeRelH relativeFrom="page">
+              <wp14:pctWidth>0</wp14:pctWidth>
+            </wp14:sizeRelH>
+            <wp14:sizeRelV relativeFrom="page">
+              <wp14:pctHeight>0</wp14:pctHeight>
+            </wp14:sizeRelV>
+          </wp:anchor>
+        </w:drawing>
+      </w:r>
+      <w:r>
+        <w:rPr>
+          <w:noProof/>
+          <w:lang w:bidi="ar-SA"/>
+        </w:rPr>
+        <w:drawing>
+          <wp:anchor distT="0" distB="0" distL="114300" distR="114300" simplePos="0" relativeHeight="251672064" behindDoc="0" locked="0" layoutInCell="1" allowOverlap="1" wp14:anchorId="4C00A16A" wp14:editId="4F3D481B">
+            <wp:simplePos x="0" y="0"/>
+            <wp:positionH relativeFrom="column">
+              <wp:posOffset>2647950</wp:posOffset>
+            </wp:positionH>
+            <wp:positionV relativeFrom="paragraph">
+              <wp:posOffset>4445</wp:posOffset>
+            </wp:positionV>
+            <wp:extent cx="1885315" cy="504825"/>
+            <wp:effectExtent l="0" t="0" r="635" b="9525"/>
+            <wp:wrapNone/>
+            <wp:docPr id="22" name="Picture 22"/>
+            <wp:cNvGraphicFramePr>
+              <a:graphicFrameLocks xmlns:a="http://schemas.openxmlformats.org/drawingml/2006/main" noChangeAspect="1"/>
+            </wp:cNvGraphicFramePr>
+            <a:graphic xmlns:a="http://schemas.openxmlformats.org/drawingml/2006/main">
+              <a:graphicData uri="http://schemas.openxmlformats.org/drawingml/2006/picture">
+                <pic:pic xmlns:pic="http://schemas.openxmlformats.org/drawingml/2006/picture">
+                  <pic:nvPicPr>
+                    <pic:cNvPr id="22" name="Query 01.PNG"/>
+                    <pic:cNvPicPr/>
+                  </pic:nvPicPr>
+                  <pic:blipFill rotWithShape="1">
+                    <a:blip r:embed="rId9">
+                      <a:extLst>
+                        <a:ext uri="{28A0092B-C50C-407E-A947-70E740481C1C}">
+                          <a14:useLocalDpi xmlns:a14="http://schemas.microsoft.com/office/drawing/2010/main" val="0"/>
+                        </a:ext>
+                      </a:extLst>
+                    </a:blip>
+                    <a:srcRect l="39450" t="40637" b="38247"/>
+                    <a:stretch/>
+                  </pic:blipFill>
+                  <pic:spPr bwMode="auto">
+                    <a:xfrm>
+                      <a:off x="0" y="0"/>
+                      <a:ext cx="1885315" cy="504825"/>
+                    </a:xfrm>
+                    <a:prstGeom prst="rect">
+                      <a:avLst/>
+                    </a:prstGeom>
+                    <a:ln>
+                      <a:noFill/>
+                    </a:ln>
+                    <a:extLst>
+                      <a:ext uri="{53640926-AAD7-44D8-BBD7-CCE9431645EC}">
+                        <a14:shadowObscured xmlns:a14="http://schemas.microsoft.com/office/drawing/2010/main"/>
+                      </a:ext>
+                    </a:extLst>
+                  </pic:spPr>
+                </pic:pic>
+              </a:graphicData>
+            </a:graphic>
+            <wp14:sizeRelH relativeFrom="page">
+              <wp14:pctWidth>0</wp14:pctWidth>
+            </wp14:sizeRelH>
+            <wp14:sizeRelV relativeFrom="page">
+              <wp14:pctHeight>0</wp14:pctHeight>
+            </wp14:sizeRelV>
+          </wp:anchor>
+        </w:drawing>
+      </w:r>
+    </w:p>
+    <w:p>
+      <w:pPr>
+        <w:pStyle w:val="ListParagraph"/>
+        <w:spacing w:before="120"/>
+        <w:ind w:left="1440"/>
+      </w:pPr>
+    </w:p>
+    <w:p>
+      <w:pPr>
+        <w:pStyle w:val="ListParagraph"/>
+        <w:numPr>
+          <w:ilvl w:val="1"/>
+          <w:numId w:val="1"/>
+        </w:numPr>
+        <w:spacing w:before="120"/>
+      </w:pPr>
       <w:r>
         <w:t xml:space="preserve"> </w:t>
+      </w:r>
+    </w:p>
+    <w:p>
+      <w:pPr>
+        <w:pStyle w:val="ListParagraph"/>
+        <w:numPr>
+          <w:ilvl w:val="1"/>
+          <w:numId w:val="1"/>
+        </w:numPr>
+        <w:spacing w:before="120"/>
+      </w:pPr>
+      <w:r>
+        <w:rPr>
+          <w:noProof/>
+          <w:lang w:bidi="ar-SA"/>
+        </w:rPr>
+        <w:drawing>
+          <wp:inline distT="0" distB="0" distL="0" distR="0">
+            <wp:extent cx="3115110" cy="2391109"/>
+            <wp:effectExtent l="0" t="0" r="9525" b="9525"/>
+            <wp:docPr id="23" name="Picture 23"/>
+            <wp:cNvGraphicFramePr>
+              <a:graphicFrameLocks xmlns:a="http://schemas.openxmlformats.org/drawingml/2006/main" noChangeAspect="1"/>
+            </wp:cNvGraphicFramePr>
+            <a:graphic xmlns:a="http://schemas.openxmlformats.org/drawingml/2006/main">
+              <a:graphicData uri="http://schemas.openxmlformats.org/drawingml/2006/picture">
+                <pic:pic xmlns:pic="http://schemas.openxmlformats.org/drawingml/2006/picture">
+                  <pic:nvPicPr>
+                    <pic:cNvPr id="23" name="Query 01.PNG"/>
+                    <pic:cNvPicPr/>
+                  </pic:nvPicPr>
+                  <pic:blipFill>
+                    <a:blip r:embed="rId9">
+                      <a:extLst>
+                        <a:ext uri="{28A0092B-C50C-407E-A947-70E740481C1C}">
+                          <a14:useLocalDpi xmlns:a14="http://schemas.microsoft.com/office/drawing/2010/main" val="0"/>
+                        </a:ext>
+                      </a:extLst>
+                    </a:blip>
+                    <a:stretch>
+                      <a:fillRect/>
+                    </a:stretch>
+                  </pic:blipFill>
+                  <pic:spPr>
+                    <a:xfrm>
+                      <a:off x="0" y="0"/>
+                      <a:ext cx="3115110" cy="2391109"/>
+                    </a:xfrm>
+                    <a:prstGeom prst="rect">
+                      <a:avLst/>
+                    </a:prstGeom>
+                  </pic:spPr>
+                </pic:pic>
+              </a:graphicData>
+            </a:graphic>
+          </wp:inline>
+        </w:drawing>
+      </w:r>
+    </w:p>
+    <w:p>
+      <w:pPr>
+        <w:pStyle w:val="ListParagraph"/>
+        <w:numPr>
+          <w:ilvl w:val="1"/>
+          <w:numId w:val="1"/>
+        </w:numPr>
+        <w:spacing w:before="120"/>
+      </w:pPr>
+      <w:r>
+        <w:t>The data inside the first row already exists elsewhere in another table. To fix this we could simply use foreign keys.</w:t>
+      </w:r>
+    </w:p>
+    <w:p>
+      <w:pPr>
+        <w:pStyle w:val="ListParagraph"/>
+        <w:numPr>
+          <w:ilvl w:val="1"/>
+          <w:numId w:val="1"/>
+        </w:numPr>
+        <w:spacing w:before="120"/>
+      </w:pPr>
+      <w:r>
+        <w:rPr>
+          <w:noProof/>
+          <w:lang w:bidi="ar-SA"/>
+        </w:rPr>
+        <mc:AlternateContent>
+          <mc:Choice Requires="wps">
+            <w:drawing>
+              <wp:anchor distT="0" distB="0" distL="114300" distR="114300" simplePos="0" relativeHeight="251682816" behindDoc="0" locked="0" layoutInCell="1" allowOverlap="1">
+                <wp:simplePos x="0" y="0"/>
+                <wp:positionH relativeFrom="column">
+                  <wp:posOffset>2381250</wp:posOffset>
+                </wp:positionH>
+                <wp:positionV relativeFrom="paragraph">
+                  <wp:posOffset>1228725</wp:posOffset>
+                </wp:positionV>
+                <wp:extent cx="647700" cy="200025"/>
+                <wp:effectExtent l="0" t="0" r="19050" b="28575"/>
+                <wp:wrapNone/>
+                <wp:docPr id="25" name="Oval 25"/>
+                <wp:cNvGraphicFramePr/>
+                <a:graphic xmlns:a="http://schemas.openxmlformats.org/drawingml/2006/main">
+                  <a:graphicData uri="http://schemas.microsoft.com/office/word/2010/wordprocessingShape">
+                    <wps:wsp>
+                      <wps:cNvSpPr/>
+                      <wps:spPr>
+                        <a:xfrm>
+                          <a:off x="0" y="0"/>
+                          <a:ext cx="647700" cy="200025"/>
+                        </a:xfrm>
+                        <a:prstGeom prst="ellipse">
+                          <a:avLst/>
+                        </a:prstGeom>
+                        <a:noFill/>
+                        <a:ln>
+                          <a:solidFill>
+                            <a:srgbClr val="FF0000"/>
+                          </a:solidFill>
+                        </a:ln>
+                      </wps:spPr>
+                      <wps:style>
+                        <a:lnRef idx="2">
+                          <a:schemeClr val="accent1">
+                            <a:shade val="50000"/>
+                          </a:schemeClr>
+                        </a:lnRef>
+                        <a:fillRef idx="1">
+                          <a:schemeClr val="accent1"/>
+                        </a:fillRef>
+                        <a:effectRef idx="0">
+                          <a:schemeClr val="accent1"/>
+                        </a:effectRef>
+                        <a:fontRef idx="minor">
+                          <a:schemeClr val="lt1"/>
+                        </a:fontRef>
+                      </wps:style>
+                      <wps:bodyPr rot="0" spcFirstLastPara="0" vertOverflow="overflow" horzOverflow="overflow" vert="horz" wrap="square" lIns="91440" tIns="45720" rIns="91440" bIns="45720" numCol="1" spcCol="0" rtlCol="0" fromWordArt="0" anchor="ctr" anchorCtr="0" forceAA="0" compatLnSpc="1">
+                        <a:prstTxWarp prst="textNoShape">
+                          <a:avLst/>
+                        </a:prstTxWarp>
+                        <a:noAutofit/>
+                      </wps:bodyPr>
+                    </wps:wsp>
+                  </a:graphicData>
+                </a:graphic>
+                <wp14:sizeRelV relativeFrom="margin">
+                  <wp14:pctHeight>0</wp14:pctHeight>
+                </wp14:sizeRelV>
+              </wp:anchor>
+            </w:drawing>
+          </mc:Choice>
+          <mc:Fallback>
+            <w:pict>
+              <v:oval w14:anchorId="4A715E13" id="Oval 25" o:spid="_x0000_s1026" style="position:absolute;margin-left:187.5pt;margin-top:96.75pt;width:51pt;height:15.75pt;z-index:251682816;visibility:visible;mso-wrap-style:square;mso-height-percent:0;mso-wrap-distance-left:9pt;mso-wrap-distance-top:0;mso-wrap-distance-right:9pt;mso-wrap-distance-bottom:0;mso-position-horizontal:absolute;mso-position-horizontal-relative:text;mso-position-vertical:absolute;mso-position-vertical-relative:text;mso-height-percent:0;mso-height-relative:margin;v-text-anchor:middle" o:gfxdata="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" filled="f" strokecolor="red" strokeweight="2pt"/>
+            </w:pict>
+          </mc:Fallback>
+        </mc:AlternateContent>
+      </w:r>
+      <w:r>
+        <w:rPr>
+          <w:noProof/>
+          <w:lang w:bidi="ar-SA"/>
+        </w:rPr>
+        <w:drawing>
+          <wp:inline distT="0" distB="0" distL="0" distR="0">
+            <wp:extent cx="4752975" cy="3526674"/>
+            <wp:effectExtent l="0" t="0" r="0" b="0"/>
+            <wp:docPr id="24" name="Picture 24"/>
+            <wp:cNvGraphicFramePr>
+              <a:graphicFrameLocks xmlns:a="http://schemas.openxmlformats.org/drawingml/2006/main" noChangeAspect="1"/>
+            </wp:cNvGraphicFramePr>
+            <a:graphic xmlns:a="http://schemas.openxmlformats.org/drawingml/2006/main">
+              <a:graphicData uri="http://schemas.openxmlformats.org/drawingml/2006/picture">
+                <pic:pic xmlns:pic="http://schemas.openxmlformats.org/drawingml/2006/picture">
+                  <pic:nvPicPr>
+                    <pic:cNvPr id="24" name="Query 04.PNG"/>
+                    <pic:cNvPicPr/>
+                  </pic:nvPicPr>
+                  <pic:blipFill>
+                    <a:blip r:embed="rId8">
+                      <a:extLst>
+                        <a:ext uri="{28A0092B-C50C-407E-A947-70E740481C1C}">
+                          <a14:useLocalDpi xmlns:a14="http://schemas.microsoft.com/office/drawing/2010/main" val="0"/>
+                        </a:ext>
+                      </a:extLst>
+                    </a:blip>
+                    <a:stretch>
+                      <a:fillRect/>
+                    </a:stretch>
+                  </pic:blipFill>
+                  <pic:spPr>
+                    <a:xfrm>
+                      <a:off x="0" y="0"/>
+                      <a:ext cx="4758287" cy="3530615"/>
+                    </a:xfrm>
+                    <a:prstGeom prst="rect">
+                      <a:avLst/>
+                    </a:prstGeom>
+                  </pic:spPr>
+                </pic:pic>
+              </a:graphicData>
+            </a:graphic>
+          </wp:inline>
+        </w:drawing>
       </w:r>
     </w:p>
     <w:sectPr>
-      <w:headerReference w:type="default" r:id="rId9"/>
-      <w:headerReference w:type="first" r:id="rId10"/>
+      <w:headerReference w:type="default" r:id="rId10"/>
+      <w:headerReference w:type="first" r:id="rId11"/>
       <w:pgSz w:w="12240" w:h="15840"/>
       <w:pgMar w:top="1440" w:right="1440" w:bottom="1440" w:left="1440" w:header="720" w:footer="720" w:gutter="0"/>
       <w:cols w:space="720"/>
@@ -1229,27 +2297,6 @@
 
 <file path=word/header1.xml><?xml version="1.0" encoding="utf-8"?>
 <w:hdr xmlns:wpc="http://schemas.microsoft.com/office/word/2010/wordprocessingCanvas" xmlns:mc="http://schemas.openxmlformats.org/markup-compatibility/2006" xmlns:o="urn:schemas-microsoft-com:office:office" xmlns:r="http://schemas.openxmlformats.org/officeDocument/2006/relationships" xmlns:m="http://schemas.openxmlformats.org/officeDocument/2006/math" xmlns:v="urn:schemas-microsoft-com:vml" xmlns:wp14="http://schemas.microsoft.com/office/word/2010/wordprocessingDrawing" xmlns:wp="http://schemas.openxmlformats.org/drawingml/2006/wordprocessingDrawing" xmlns:w10="urn:schemas-microsoft-com:office:word" xmlns:w="http://schemas.openxmlformats.org/wordprocessingml/2006/main" xmlns:w14="http://schemas.microsoft.com/office/word/2010/wordml" xmlns:w15="http://schemas.microsoft.com/office/word/2012/wordml" xmlns:wpg="http://schemas.microsoft.com/office/word/2010/wordprocessingGroup" xmlns:wpi="http://schemas.microsoft.com/office/word/2010/wordprocessingInk" xmlns:wne="http://schemas.microsoft.com/office/word/2006/wordml" xmlns:wps="http://schemas.microsoft.com/office/word/2010/wordprocessingShape" mc:Ignorable="w14 w15 wp14">
-  <w:sdt>
-    <w:sdtPr>
-      <w:id w:val="968752352"/>
-      <w:placeholder>
-        <w:docPart w:val="26E1831E7D194298BCA7C97FF1644B0C"/>
-      </w:placeholder>
-      <w:temporary/>
-      <w:showingPlcHdr/>
-    </w:sdtPr>
-    <w:sdtEndPr/>
-    <w:sdtContent>
-      <w:p>
-        <w:pPr>
-          <w:pStyle w:val="Header"/>
-        </w:pPr>
-        <w:r>
-          <w:t>[Type text]</w:t>
-        </w:r>
-      </w:p>
-    </w:sdtContent>
-  </w:sdt>
   <w:p>
     <w:pPr>
       <w:pStyle w:val="Header"/>
@@ -1921,584 +2968,6 @@
 </w:styles>
 </file>
 
-<file path=word/glossary/document.xml><?xml version="1.0" encoding="utf-8"?>
-<w:glossaryDocument xmlns:wpc="http://schemas.microsoft.com/office/word/2010/wordprocessingCanvas" xmlns:mc="http://schemas.openxmlformats.org/markup-compatibility/2006" xmlns:o="urn:schemas-microsoft-com:office:office" xmlns:r="http://schemas.openxmlformats.org/officeDocument/2006/relationships" xmlns:m="http://schemas.openxmlformats.org/officeDocument/2006/math" xmlns:v="urn:schemas-microsoft-com:vml" xmlns:wp14="http://schemas.microsoft.com/office/word/2010/wordprocessingDrawing" xmlns:wp="http://schemas.openxmlformats.org/drawingml/2006/wordprocessingDrawing" xmlns:w10="urn:schemas-microsoft-com:office:word" xmlns:w="http://schemas.openxmlformats.org/wordprocessingml/2006/main" xmlns:w14="http://schemas.microsoft.com/office/word/2010/wordml" xmlns:w15="http://schemas.microsoft.com/office/word/2012/wordml" xmlns:wpg="http://schemas.microsoft.com/office/word/2010/wordprocessingGroup" xmlns:wpi="http://schemas.microsoft.com/office/word/2010/wordprocessingInk" xmlns:wne="http://schemas.microsoft.com/office/word/2006/wordml" xmlns:wps="http://schemas.microsoft.com/office/word/2010/wordprocessingShape" mc:Ignorable="w14 w15 wp14">
-  <w:docParts>
-    <w:docPart>
-      <w:docPartPr>
-        <w:name w:val="26E1831E7D194298BCA7C97FF1644B0C"/>
-        <w:category>
-          <w:name w:val="General"/>
-          <w:gallery w:val="placeholder"/>
-        </w:category>
-        <w:types>
-          <w:type w:val="bbPlcHdr"/>
-        </w:types>
-        <w:behaviors>
-          <w:behavior w:val="content"/>
-        </w:behaviors>
-        <w:guid w:val="{40EC098F-B64F-4AAB-BDA6-DD6540D91A42}"/>
-      </w:docPartPr>
-      <w:docPartBody>
-        <w:p>
-          <w:pPr>
-            <w:pStyle w:val="26E1831E7D194298BCA7C97FF1644B0C"/>
-          </w:pPr>
-          <w:r>
-            <w:t>[Type text]</w:t>
-          </w:r>
-        </w:p>
-      </w:docPartBody>
-    </w:docPart>
-  </w:docParts>
-</w:glossaryDocument>
-</file>
-
-<file path=word/glossary/fontTable.xml><?xml version="1.0" encoding="utf-8"?>
-<w:fonts xmlns:mc="http://schemas.openxmlformats.org/markup-compatibility/2006" xmlns:r="http://schemas.openxmlformats.org/officeDocument/2006/relationships" xmlns:w="http://schemas.openxmlformats.org/wordprocessingml/2006/main" xmlns:w14="http://schemas.microsoft.com/office/word/2010/wordml" xmlns:w15="http://schemas.microsoft.com/office/word/2012/wordml" mc:Ignorable="w14 w15">
-  <w:font w:name="Times New Roman">
-    <w:panose1 w:val="02020603050405020304"/>
-    <w:charset w:val="00"/>
-    <w:family w:val="roman"/>
-    <w:pitch w:val="variable"/>
-    <w:sig w:usb0="E0002EFF" w:usb1="C0007843" w:usb2="00000009" w:usb3="00000000" w:csb0="000001FF" w:csb1="00000000"/>
-  </w:font>
-  <w:font w:name="Calibri">
-    <w:panose1 w:val="020F0502020204030204"/>
-    <w:charset w:val="00"/>
-    <w:family w:val="swiss"/>
-    <w:pitch w:val="variable"/>
-    <w:sig w:usb0="E00002FF" w:usb1="4000ACFF" w:usb2="00000001" w:usb3="00000000" w:csb0="0000019F" w:csb1="00000000"/>
-  </w:font>
-  <w:font w:name="MS Mincho">
-    <w:altName w:val="ＭＳ 明朝"/>
-    <w:panose1 w:val="02020609040205080304"/>
-    <w:charset w:val="80"/>
-    <w:family w:val="modern"/>
-    <w:pitch w:val="fixed"/>
-    <w:sig w:usb0="E00002FF" w:usb1="6AC7FDFB" w:usb2="08000012" w:usb3="00000000" w:csb0="0002009F" w:csb1="00000000"/>
-  </w:font>
-  <w:font w:name="Cordia New">
-    <w:panose1 w:val="020B0304020202020204"/>
-    <w:charset w:val="00"/>
-    <w:family w:val="swiss"/>
-    <w:pitch w:val="variable"/>
-    <w:sig w:usb0="81000003" w:usb1="00000000" w:usb2="00000000" w:usb3="00000000" w:csb0="00010001" w:csb1="00000000"/>
-  </w:font>
-  <w:font w:name="Tahoma">
-    <w:panose1 w:val="020B0604030504040204"/>
-    <w:charset w:val="00"/>
-    <w:family w:val="swiss"/>
-    <w:pitch w:val="variable"/>
-    <w:sig w:usb0="E1002EFF" w:usb1="C000605B" w:usb2="00000029" w:usb3="00000000" w:csb0="000101FF" w:csb1="00000000"/>
-  </w:font>
-  <w:font w:name="Angsana New">
-    <w:panose1 w:val="02020603050405020304"/>
-    <w:charset w:val="00"/>
-    <w:family w:val="roman"/>
-    <w:pitch w:val="variable"/>
-    <w:sig w:usb0="81000003" w:usb1="00000000" w:usb2="00000000" w:usb3="00000000" w:csb0="00010001" w:csb1="00000000"/>
-  </w:font>
-  <w:font w:name="MS Gothic">
-    <w:altName w:val="ＭＳ ゴシック"/>
-    <w:panose1 w:val="020B0609070205080204"/>
-    <w:charset w:val="80"/>
-    <w:family w:val="modern"/>
-    <w:pitch w:val="fixed"/>
-    <w:sig w:usb0="E00002FF" w:usb1="6AC7FDFB" w:usb2="08000012" w:usb3="00000000" w:csb0="0002009F" w:csb1="00000000"/>
-  </w:font>
-  <w:font w:name="Cambria">
-    <w:panose1 w:val="02040503050406030204"/>
-    <w:charset w:val="00"/>
-    <w:family w:val="roman"/>
-    <w:pitch w:val="variable"/>
-    <w:sig w:usb0="E00002FF" w:usb1="400004FF" w:usb2="00000000" w:usb3="00000000" w:csb0="0000019F" w:csb1="00000000"/>
-  </w:font>
-  <w:font w:name="Calibri Light">
-    <w:panose1 w:val="020F0302020204030204"/>
-    <w:charset w:val="00"/>
-    <w:family w:val="swiss"/>
-    <w:pitch w:val="variable"/>
-    <w:sig w:usb0="A00002EF" w:usb1="4000207B" w:usb2="00000000" w:usb3="00000000" w:csb0="0000019F" w:csb1="00000000"/>
-  </w:font>
-</w:fonts>
-</file>
-
-<file path=word/glossary/settings.xml><?xml version="1.0" encoding="utf-8"?>
-<w:settings xmlns:mc="http://schemas.openxmlformats.org/markup-compatibility/2006" xmlns:o="urn:schemas-microsoft-com:office:office" xmlns:r="http://schemas.openxmlformats.org/officeDocument/2006/relationships" xmlns:m="http://schemas.openxmlformats.org/officeDocument/2006/math" xmlns:v="urn:schemas-microsoft-com:vml" xmlns:w10="urn:schemas-microsoft-com:office:word" xmlns:w="http://schemas.openxmlformats.org/wordprocessingml/2006/main" xmlns:w14="http://schemas.microsoft.com/office/word/2010/wordml" xmlns:w15="http://schemas.microsoft.com/office/word/2012/wordml" xmlns:sl="http://schemas.openxmlformats.org/schemaLibrary/2006/main" mc:Ignorable="w14 w15">
-  <w:view w:val="normal"/>
-  <w:defaultTabStop w:val="720"/>
-  <w:characterSpacingControl w:val="doNotCompress"/>
-  <w:compat>
-    <w:applyBreakingRules/>
-    <w:useFELayout/>
-    <w:compatSetting w:name="compatibilityMode" w:uri="http://schemas.microsoft.com/office/word" w:val="14"/>
-    <w:compatSetting w:name="overrideTableStyleFontSizeAndJustification" w:uri="http://schemas.microsoft.com/office/word" w:val="1"/>
-    <w:compatSetting w:name="enableOpenTypeFeatures" w:uri="http://schemas.microsoft.com/office/word" w:val="1"/>
-    <w:compatSetting w:name="doNotFlipMirrorIndents" w:uri="http://schemas.microsoft.com/office/word" w:val="1"/>
-  </w:compat>
-  <w:rsids>
-    <w:rsidRoot w:val="00E050D9"/>
-    <w:rsid w:val="00113119"/>
-    <w:rsid w:val="003D5451"/>
-    <w:rsid w:val="00545354"/>
-    <w:rsid w:val="00E050D9"/>
-  </w:rsids>
-  <m:mathPr>
-    <m:mathFont m:val="Cambria Math"/>
-    <m:brkBin m:val="before"/>
-    <m:brkBinSub m:val="--"/>
-    <m:smallFrac m:val="0"/>
-    <m:dispDef/>
-    <m:lMargin m:val="0"/>
-    <m:rMargin m:val="0"/>
-    <m:defJc m:val="centerGroup"/>
-    <m:wrapIndent m:val="1440"/>
-    <m:intLim m:val="subSup"/>
-    <m:naryLim m:val="undOvr"/>
-  </m:mathPr>
-  <w:themeFontLang w:val="en-US" w:eastAsia="ja-JP" w:bidi="th-TH"/>
-  <w:clrSchemeMapping w:bg1="light1" w:t1="dark1" w:bg2="light2" w:t2="dark2" w:accent1="accent1" w:accent2="accent2" w:accent3="accent3" w:accent4="accent4" w:accent5="accent5" w:accent6="accent6" w:hyperlink="hyperlink" w:followedHyperlink="followedHyperlink"/>
-  <w:decimalSymbol w:val="."/>
-  <w:listSeparator w:val=","/>
-</w:settings>
-</file>
-
-<file path=word/glossary/styles.xml><?xml version="1.0" encoding="utf-8"?>
-<w:styles xmlns:mc="http://schemas.openxmlformats.org/markup-compatibility/2006" xmlns:r="http://schemas.openxmlformats.org/officeDocument/2006/relationships" xmlns:w="http://schemas.openxmlformats.org/wordprocessingml/2006/main" xmlns:w14="http://schemas.microsoft.com/office/word/2010/wordml" xmlns:w15="http://schemas.microsoft.com/office/word/2012/wordml" mc:Ignorable="w14 w15">
-  <w:docDefaults>
-    <w:rPrDefault>
-      <w:rPr>
-        <w:rFonts w:asciiTheme="minorHAnsi" w:eastAsiaTheme="minorEastAsia" w:hAnsiTheme="minorHAnsi" w:cstheme="minorBidi"/>
-        <w:sz w:val="22"/>
-        <w:szCs w:val="28"/>
-        <w:lang w:val="en-US" w:eastAsia="ja-JP" w:bidi="th-TH"/>
-      </w:rPr>
-    </w:rPrDefault>
-    <w:pPrDefault>
-      <w:pPr>
-        <w:spacing w:after="200" w:line="276" w:lineRule="auto"/>
-      </w:pPr>
-    </w:pPrDefault>
-  </w:docDefaults>
-  <w:latentStyles w:defLockedState="0" w:defUIPriority="99" w:defSemiHidden="0" w:defUnhideWhenUsed="0" w:defQFormat="0" w:count="371">
-    <w:lsdException w:name="Normal" w:uiPriority="0" w:qFormat="1"/>
-    <w:lsdException w:name="heading 1" w:uiPriority="9" w:qFormat="1"/>
-    <w:lsdException w:name="heading 2" w:semiHidden="1" w:uiPriority="9" w:unhideWhenUsed="1" w:qFormat="1"/>
-    <w:lsdException w:name="heading 3" w:semiHidden="1" w:uiPriority="9" w:unhideWhenUsed="1" w:qFormat="1"/>
-    <w:lsdException w:name="heading 4" w:semiHidden="1" w:uiPriority="9" w:unhideWhenUsed="1" w:qFormat="1"/>
-    <w:lsdException w:name="heading 5" w:semiHidden="1" w:uiPriority="9" w:unhideWhenUsed="1" w:qFormat="1"/>
-    <w:lsdException w:name="heading 6" w:semiHidden="1" w:uiPriority="9" w:unhideWhenUsed="1" w:qFormat="1"/>
-    <w:lsdException w:name="heading 7" w:semiHidden="1" w:uiPriority="9" w:unhideWhenUsed="1" w:qFormat="1"/>
-    <w:lsdException w:name="heading 8" w:semiHidden="1" w:uiPriority="9" w:unhideWhenUsed="1" w:qFormat="1"/>
-    <w:lsdException w:name="heading 9" w:semiHidden="1" w:uiPriority="9" w:unhideWhenUsed="1" w:qFormat="1"/>
-    <w:lsdException w:name="index 1" w:semiHidden="1" w:unhideWhenUsed="1"/>
-    <w:lsdException w:name="index 2" w:semiHidden="1" w:unhideWhenUsed="1"/>
-    <w:lsdException w:name="index 3" w:semiHidden="1" w:unhideWhenUsed="1"/>
-    <w:lsdException w:name="index 4" w:semiHidden="1" w:unhideWhenUsed="1"/>
-    <w:lsdException w:name="index 5" w:semiHidden="1" w:unhideWhenUsed="1"/>
-    <w:lsdException w:name="index 6" w:semiHidden="1" w:unhideWhenUsed="1"/>
-    <w:lsdException w:name="index 7" w:semiHidden="1" w:unhideWhenUsed="1"/>
-    <w:lsdException w:name="index 8" w:semiHidden="1" w:unhideWhenUsed="1"/>
-    <w:lsdException w:name="index 9" w:semiHidden="1" w:unhideWhenUsed="1"/>
-    <w:lsdException w:name="toc 1" w:semiHidden="1" w:uiPriority="39" w:unhideWhenUsed="1"/>
-    <w:lsdException w:name="toc 2" w:semiHidden="1" w:uiPriority="39" w:unhideWhenUsed="1"/>
-    <w:lsdException w:name="toc 3" w:semiHidden="1" w:uiPriority="39" w:unhideWhenUsed="1"/>
-    <w:lsdException w:name="toc 4" w:semiHidden="1" w:uiPriority="39" w:unhideWhenUsed="1"/>
-    <w:lsdException w:name="toc 5" w:semiHidden="1" w:uiPriority="39" w:unhideWhenUsed="1"/>
-    <w:lsdException w:name="toc 6" w:semiHidden="1" w:uiPriority="39" w:unhideWhenUsed="1"/>
-    <w:lsdException w:name="toc 7" w:semiHidden="1" w:uiPriority="39" w:unhideWhenUsed="1"/>
-    <w:lsdException w:name="toc 8" w:semiHidden="1" w:uiPriority="39" w:unhideWhenUsed="1"/>
-    <w:lsdException w:name="toc 9" w:semiHidden="1" w:uiPriority="39" w:unhideWhenUsed="1"/>
-    <w:lsdException w:name="Normal Indent" w:semiHidden="1" w:unhideWhenUsed="1"/>
-    <w:lsdException w:name="footnote text" w:semiHidden="1" w:unhideWhenUsed="1"/>
-    <w:lsdException w:name="annotation text" w:semiHidden="1" w:unhideWhenUsed="1"/>
-    <w:lsdException w:name="header" w:semiHidden="1" w:unhideWhenUsed="1"/>
-    <w:lsdException w:name="footer" w:semiHidden="1" w:unhideWhenUsed="1"/>
-    <w:lsdException w:name="index heading" w:semiHidden="1" w:unhideWhenUsed="1"/>
-    <w:lsdException w:name="caption" w:semiHidden="1" w:uiPriority="35" w:unhideWhenUsed="1" w:qFormat="1"/>
-    <w:lsdException w:name="table of figures" w:semiHidden="1" w:unhideWhenUsed="1"/>
-    <w:lsdException w:name="envelope address" w:semiHidden="1" w:unhideWhenUsed="1"/>
-    <w:lsdException w:name="envelope return" w:semiHidden="1" w:unhideWhenUsed="1"/>
-    <w:lsdException w:name="footnote reference" w:semiHidden="1" w:unhideWhenUsed="1"/>
-    <w:lsdException w:name="annotation reference" w:semiHidden="1" w:unhideWhenUsed="1"/>
-    <w:lsdException w:name="line number" w:semiHidden="1" w:unhideWhenUsed="1"/>
-    <w:lsdException w:name="page number" w:semiHidden="1" w:unhideWhenUsed="1"/>
-    <w:lsdException w:name="endnote reference" w:semiHidden="1" w:unhideWhenUsed="1"/>
-    <w:lsdException w:name="endnote text" w:semiHidden="1" w:unhideWhenUsed="1"/>
-    <w:lsdException w:name="table of authorities" w:semiHidden="1" w:unhideWhenUsed="1"/>
-    <w:lsdException w:name="macro" w:semiHidden="1" w:unhideWhenUsed="1"/>
-    <w:lsdException w:name="toa heading" w:semiHidden="1" w:unhideWhenUsed="1"/>
-    <w:lsdException w:name="List" w:semiHidden="1" w:unhideWhenUsed="1"/>
-    <w:lsdException w:name="List Bullet" w:semiHidden="1" w:unhideWhenUsed="1"/>
-    <w:lsdException w:name="List Number" w:semiHidden="1" w:unhideWhenUsed="1"/>
-    <w:lsdException w:name="List 2" w:semiHidden="1" w:unhideWhenUsed="1"/>
-    <w:lsdException w:name="List 3" w:semiHidden="1" w:unhideWhenUsed="1"/>
-    <w:lsdException w:name="List 4" w:semiHidden="1" w:unhideWhenUsed="1"/>
-    <w:lsdException w:name="List 5" w:semiHidden="1" w:unhideWhenUsed="1"/>
-    <w:lsdException w:name="List Bullet 2" w:semiHidden="1" w:unhideWhenUsed="1"/>
-    <w:lsdException w:name="List Bullet 3" w:semiHidden="1" w:unhideWhenUsed="1"/>
-    <w:lsdException w:name="List Bullet 4" w:semiHidden="1" w:unhideWhenUsed="1"/>
-    <w:lsdException w:name="List Bullet 5" w:semiHidden="1" w:unhideWhenUsed="1"/>
-    <w:lsdException w:name="List Number 2" w:semiHidden="1" w:unhideWhenUsed="1"/>
-    <w:lsdException w:name="List Number 3" w:semiHidden="1" w:unhideWhenUsed="1"/>
-    <w:lsdException w:name="List Number 4" w:semiHidden="1" w:unhideWhenUsed="1"/>
-    <w:lsdException w:name="List Number 5" w:semiHidden="1" w:unhideWhenUsed="1"/>
-    <w:lsdException w:name="Title" w:uiPriority="10" w:qFormat="1"/>
-    <w:lsdException w:name="Closing" w:semiHidden="1" w:unhideWhenUsed="1"/>
-    <w:lsdException w:name="Signature" w:semiHidden="1" w:unhideWhenUsed="1"/>
-    <w:lsdException w:name="Default Paragraph Font" w:semiHidden="1" w:uiPriority="1" w:unhideWhenUsed="1"/>
-    <w:lsdException w:name="Body Text" w:semiHidden="1" w:unhideWhenUsed="1"/>
-    <w:lsdException w:name="Body Text Indent" w:semiHidden="1" w:unhideWhenUsed="1"/>
-    <w:lsdException w:name="List Continue" w:semiHidden="1" w:unhideWhenUsed="1"/>
-    <w:lsdException w:name="List Continue 2" w:semiHidden="1" w:unhideWhenUsed="1"/>
-    <w:lsdException w:name="List Continue 3" w:semiHidden="1" w:unhideWhenUsed="1"/>
-    <w:lsdException w:name="List Continue 4" w:semiHidden="1" w:unhideWhenUsed="1"/>
-    <w:lsdException w:name="List Continue 5" w:semiHidden="1" w:unhideWhenUsed="1"/>
-    <w:lsdException w:name="Message Header" w:semiHidden="1" w:unhideWhenUsed="1"/>
-    <w:lsdException w:name="Subtitle" w:uiPriority="11" w:qFormat="1"/>
-    <w:lsdException w:name="Salutation" w:semiHidden="1" w:unhideWhenUsed="1"/>
-    <w:lsdException w:name="Date" w:semiHidden="1" w:unhideWhenUsed="1"/>
-    <w:lsdException w:name="Body Text First Indent" w:semiHidden="1" w:unhideWhenUsed="1"/>
-    <w:lsdException w:name="Body Text First Indent 2" w:semiHidden="1" w:unhideWhenUsed="1"/>
-    <w:lsdException w:name="Note Heading" w:semiHidden="1" w:unhideWhenUsed="1"/>
-    <w:lsdException w:name="Body Text 2" w:semiHidden="1" w:unhideWhenUsed="1"/>
-    <w:lsdException w:name="Body Text 3" w:semiHidden="1" w:unhideWhenUsed="1"/>
-    <w:lsdException w:name="Body Text Indent 2" w:semiHidden="1" w:unhideWhenUsed="1"/>
-    <w:lsdException w:name="Body Text Indent 3" w:semiHidden="1" w:unhideWhenUsed="1"/>
-    <w:lsdException w:name="Block Text" w:semiHidden="1" w:unhideWhenUsed="1"/>
-    <w:lsdException w:name="Hyperlink" w:semiHidden="1" w:unhideWhenUsed="1"/>
-    <w:lsdException w:name="FollowedHyperlink" w:semiHidden="1" w:unhideWhenUsed="1"/>
-    <w:lsdException w:name="Strong" w:uiPriority="22" w:qFormat="1"/>
-    <w:lsdException w:name="Emphasis" w:uiPriority="20" w:qFormat="1"/>
-    <w:lsdException w:name="Document Map" w:semiHidden="1" w:unhideWhenUsed="1"/>
-    <w:lsdException w:name="Plain Text" w:semiHidden="1" w:unhideWhenUsed="1"/>
-    <w:lsdException w:name="E-mail Signature" w:semiHidden="1" w:unhideWhenUsed="1"/>
-    <w:lsdException w:name="HTML Top of Form" w:semiHidden="1" w:unhideWhenUsed="1"/>
-    <w:lsdException w:name="HTML Bottom of Form" w:semiHidden="1" w:unhideWhenUsed="1"/>
-    <w:lsdException w:name="Normal (Web)" w:semiHidden="1" w:unhideWhenUsed="1"/>
-    <w:lsdException w:name="HTML Acronym" w:semiHidden="1" w:unhideWhenUsed="1"/>
-    <w:lsdException w:name="HTML Address" w:semiHidden="1" w:unhideWhenUsed="1"/>
-    <w:lsdException w:name="HTML Cite" w:semiHidden="1" w:unhideWhenUsed="1"/>
-    <w:lsdException w:name="HTML Code" w:semiHidden="1" w:unhideWhenUsed="1"/>
-    <w:lsdException w:name="HTML Definition" w:semiHidden="1" w:unhideWhenUsed="1"/>
-    <w:lsdException w:name="HTML Keyboard" w:semiHidden="1" w:unhideWhenUsed="1"/>
-    <w:lsdException w:name="HTML Preformatted" w:semiHidden="1" w:unhideWhenUsed="1"/>
-    <w:lsdException w:name="HTML Sample" w:semiHidden="1" w:unhideWhenUsed="1"/>
-    <w:lsdException w:name="HTML Typewriter" w:semiHidden="1" w:unhideWhenUsed="1"/>
-    <w:lsdException w:name="HTML Variable" w:semiHidden="1" w:unhideWhenUsed="1"/>
-    <w:lsdException w:name="Normal Table" w:semiHidden="1" w:unhideWhenUsed="1"/>
-    <w:lsdException w:name="annotation subject" w:semiHidden="1" w:unhideWhenUsed="1"/>
-    <w:lsdException w:name="No List" w:semiHidden="1" w:unhideWhenUsed="1"/>
-    <w:lsdException w:name="Outline List 1" w:semiHidden="1" w:unhideWhenUsed="1"/>
-    <w:lsdException w:name="Outline List 2" w:semiHidden="1" w:unhideWhenUsed="1"/>
-    <w:lsdException w:name="Outline List 3" w:semiHidden="1" w:unhideWhenUsed="1"/>
-    <w:lsdException w:name="Table Simple 1" w:semiHidden="1" w:unhideWhenUsed="1"/>
-    <w:lsdException w:name="Table Simple 2" w:semiHidden="1" w:unhideWhenUsed="1"/>
-    <w:lsdException w:name="Table Simple 3" w:semiHidden="1" w:unhideWhenUsed="1"/>
-    <w:lsdException w:name="Table Classic 1" w:semiHidden="1" w:unhideWhenUsed="1"/>
-    <w:lsdException w:name="Table Classic 2" w:semiHidden="1" w:unhideWhenUsed="1"/>
-    <w:lsdException w:name="Table Classic 3" w:semiHidden="1" w:unhideWhenUsed="1"/>
-    <w:lsdException w:name="Table Classic 4" w:semiHidden="1" w:unhideWhenUsed="1"/>
-    <w:lsdException w:name="Table Colorful 1" w:semiHidden="1" w:unhideWhenUsed="1"/>
-    <w:lsdException w:name="Table Colorful 2" w:semiHidden="1" w:unhideWhenUsed="1"/>
-    <w:lsdException w:name="Table Colorful 3" w:semiHidden="1" w:unhideWhenUsed="1"/>
-    <w:lsdException w:name="Table Columns 1" w:semiHidden="1" w:unhideWhenUsed="1"/>
-    <w:lsdException w:name="Table Columns 2" w:semiHidden="1" w:unhideWhenUsed="1"/>
-    <w:lsdException w:name="Table Columns 3" w:semiHidden="1" w:unhideWhenUsed="1"/>
-    <w:lsdException w:name="Table Columns 4" w:semiHidden="1" w:unhideWhenUsed="1"/>
-    <w:lsdException w:name="Table Columns 5" w:semiHidden="1" w:unhideWhenUsed="1"/>
-    <w:lsdException w:name="Table Grid 1" w:semiHidden="1" w:unhideWhenUsed="1"/>
-    <w:lsdException w:name="Table Grid 2" w:semiHidden="1" w:unhideWhenUsed="1"/>
-    <w:lsdException w:name="Table Grid 3" w:semiHidden="1" w:unhideWhenUsed="1"/>
-    <w:lsdException w:name="Table Grid 4" w:semiHidden="1" w:unhideWhenUsed="1"/>
-    <w:lsdException w:name="Table Grid 5" w:semiHidden="1" w:unhideWhenUsed="1"/>
-    <w:lsdException w:name="Table Grid 6" w:semiHidden="1" w:unhideWhenUsed="1"/>
-    <w:lsdException w:name="Table Grid 7" w:semiHidden="1" w:unhideWhenUsed="1"/>
-    <w:lsdException w:name="Table Grid 8" w:semiHidden="1" w:unhideWhenUsed="1"/>
-    <w:lsdException w:name="Table List 1" w:semiHidden="1" w:unhideWhenUsed="1"/>
-    <w:lsdException w:name="Table List 2" w:semiHidden="1" w:unhideWhenUsed="1"/>
-    <w:lsdException w:name="Table List 3" w:semiHidden="1" w:unhideWhenUsed="1"/>
-    <w:lsdException w:name="Table List 4" w:semiHidden="1" w:unhideWhenUsed="1"/>
-    <w:lsdException w:name="Table List 5" w:semiHidden="1" w:unhideWhenUsed="1"/>
-    <w:lsdException w:name="Table List 6" w:semiHidden="1" w:unhideWhenUsed="1"/>
-    <w:lsdException w:name="Table List 7" w:semiHidden="1" w:unhideWhenUsed="1"/>
-    <w:lsdException w:name="Table List 8" w:semiHidden="1" w:unhideWhenUsed="1"/>
-    <w:lsdException w:name="Table 3D effects 1" w:semiHidden="1" w:unhideWhenUsed="1"/>
-    <w:lsdException w:name="Table 3D effects 2" w:semiHidden="1" w:unhideWhenUsed="1"/>
-    <w:lsdException w:name="Table 3D effects 3" w:semiHidden="1" w:unhideWhenUsed="1"/>
-    <w:lsdException w:name="Table Contemporary" w:semiHidden="1" w:unhideWhenUsed="1"/>
-    <w:lsdException w:name="Table Elegant" w:semiHidden="1" w:unhideWhenUsed="1"/>
-    <w:lsdException w:name="Table Professional" w:semiHidden="1" w:unhideWhenUsed="1"/>
-    <w:lsdException w:name="Table Subtle 1" w:semiHidden="1" w:unhideWhenUsed="1"/>
-    <w:lsdException w:name="Table Subtle 2" w:semiHidden="1" w:unhideWhenUsed="1"/>
-    <w:lsdException w:name="Table Web 1" w:semiHidden="1" w:unhideWhenUsed="1"/>
-    <w:lsdException w:name="Table Web 2" w:semiHidden="1" w:unhideWhenUsed="1"/>
-    <w:lsdException w:name="Table Web 3" w:semiHidden="1" w:unhideWhenUsed="1"/>
-    <w:lsdException w:name="Balloon Text" w:semiHidden="1" w:unhideWhenUsed="1"/>
-    <w:lsdException w:name="Table Grid" w:uiPriority="59"/>
-    <w:lsdException w:name="Table Theme" w:semiHidden="1" w:unhideWhenUsed="1"/>
-    <w:lsdException w:name="Placeholder Text" w:semiHidden="1"/>
-    <w:lsdException w:name="No Spacing" w:uiPriority="1" w:qFormat="1"/>
-    <w:lsdException w:name="Light Shading" w:uiPriority="60"/>
-    <w:lsdException w:name="Light List" w:uiPriority="61"/>
-    <w:lsdException w:name="Light Grid" w:uiPriority="62"/>
-    <w:lsdException w:name="Medium Shading 1" w:uiPriority="63"/>
-    <w:lsdException w:name="Medium Shading 2" w:uiPriority="64"/>
-    <w:lsdException w:name="Medium List 1" w:uiPriority="65"/>
-    <w:lsdException w:name="Medium List 2" w:uiPriority="66"/>
-    <w:lsdException w:name="Medium Grid 1" w:uiPriority="67"/>
-    <w:lsdException w:name="Medium Grid 2" w:uiPriority="68"/>
-    <w:lsdException w:name="Medium Grid 3" w:uiPriority="69"/>
-    <w:lsdException w:name="Dark List" w:uiPriority="70"/>
-    <w:lsdException w:name="Colorful Shading" w:uiPriority="71"/>
-    <w:lsdException w:name="Colorful List" w:uiPriority="72"/>
-    <w:lsdException w:name="Colorful Grid" w:uiPriority="73"/>
-    <w:lsdException w:name="Light Shading Accent 1" w:uiPriority="60"/>
-    <w:lsdException w:name="Light List Accent 1" w:uiPriority="61"/>
-    <w:lsdException w:name="Light Grid Accent 1" w:uiPriority="62"/>
-    <w:lsdException w:name="Medium Shading 1 Accent 1" w:uiPriority="63"/>
-    <w:lsdException w:name="Medium Shading 2 Accent 1" w:uiPriority="64"/>
-    <w:lsdException w:name="Medium List 1 Accent 1" w:uiPriority="65"/>
-    <w:lsdException w:name="Revision" w:semiHidden="1"/>
-    <w:lsdException w:name="List Paragraph" w:uiPriority="34" w:qFormat="1"/>
-    <w:lsdException w:name="Quote" w:uiPriority="29" w:qFormat="1"/>
-    <w:lsdException w:name="Intense Quote" w:uiPriority="30" w:qFormat="1"/>
-    <w:lsdException w:name="Medium List 2 Accent 1" w:uiPriority="66"/>
-    <w:lsdException w:name="Medium Grid 1 Accent 1" w:uiPriority="67"/>
-    <w:lsdException w:name="Medium Grid 2 Accent 1" w:uiPriority="68"/>
-    <w:lsdException w:name="Medium Grid 3 Accent 1" w:uiPriority="69"/>
-    <w:lsdException w:name="Dark List Accent 1" w:uiPriority="70"/>
-    <w:lsdException w:name="Colorful Shading Accent 1" w:uiPriority="71"/>
-    <w:lsdException w:name="Colorful List Accent 1" w:uiPriority="72"/>
-    <w:lsdException w:name="Colorful Grid Accent 1" w:uiPriority="73"/>
-    <w:lsdException w:name="Light Shading Accent 2" w:uiPriority="60"/>
-    <w:lsdException w:name="Light List Accent 2" w:uiPriority="61"/>
-    <w:lsdException w:name="Light Grid Accent 2" w:uiPriority="62"/>
-    <w:lsdException w:name="Medium Shading 1 Accent 2" w:uiPriority="63"/>
-    <w:lsdException w:name="Medium Shading 2 Accent 2" w:uiPriority="64"/>
-    <w:lsdException w:name="Medium List 1 Accent 2" w:uiPriority="65"/>
-    <w:lsdException w:name="Medium List 2 Accent 2" w:uiPriority="66"/>
-    <w:lsdException w:name="Medium Grid 1 Accent 2" w:uiPriority="67"/>
-    <w:lsdException w:name="Medium Grid 2 Accent 2" w:uiPriority="68"/>
-    <w:lsdException w:name="Medium Grid 3 Accent 2" w:uiPriority="69"/>
-    <w:lsdException w:name="Dark List Accent 2" w:uiPriority="70"/>
-    <w:lsdException w:name="Colorful Shading Accent 2" w:uiPriority="71"/>
-    <w:lsdException w:name="Colorful List Accent 2" w:uiPriority="72"/>
-    <w:lsdException w:name="Colorful Grid Accent 2" w:uiPriority="73"/>
-    <w:lsdException w:name="Light Shading Accent 3" w:uiPriority="60"/>
-    <w:lsdException w:name="Light List Accent 3" w:uiPriority="61"/>
-    <w:lsdException w:name="Light Grid Accent 3" w:uiPriority="62"/>
-    <w:lsdException w:name="Medium Shading 1 Accent 3" w:uiPriority="63"/>
-    <w:lsdException w:name="Medium Shading 2 Accent 3" w:uiPriority="64"/>
-    <w:lsdException w:name="Medium List 1 Accent 3" w:uiPriority="65"/>
-    <w:lsdException w:name="Medium List 2 Accent 3" w:uiPriority="66"/>
-    <w:lsdException w:name="Medium Grid 1 Accent 3" w:uiPriority="67"/>
-    <w:lsdException w:name="Medium Grid 2 Accent 3" w:uiPriority="68"/>
-    <w:lsdException w:name="Medium Grid 3 Accent 3" w:uiPriority="69"/>
-    <w:lsdException w:name="Dark List Accent 3" w:uiPriority="70"/>
-    <w:lsdException w:name="Colorful Shading Accent 3" w:uiPriority="71"/>
-    <w:lsdException w:name="Colorful List Accent 3" w:uiPriority="72"/>
-    <w:lsdException w:name="Colorful Grid Accent 3" w:uiPriority="73"/>
-    <w:lsdException w:name="Light Shading Accent 4" w:uiPriority="60"/>
-    <w:lsdException w:name="Light List Accent 4" w:uiPriority="61"/>
-    <w:lsdException w:name="Light Grid Accent 4" w:uiPriority="62"/>
-    <w:lsdException w:name="Medium Shading 1 Accent 4" w:uiPriority="63"/>
-    <w:lsdException w:name="Medium Shading 2 Accent 4" w:uiPriority="64"/>
-    <w:lsdException w:name="Medium List 1 Accent 4" w:uiPriority="65"/>
-    <w:lsdException w:name="Medium List 2 Accent 4" w:uiPriority="66"/>
-    <w:lsdException w:name="Medium Grid 1 Accent 4" w:uiPriority="67"/>
-    <w:lsdException w:name="Medium Grid 2 Accent 4" w:uiPriority="68"/>
-    <w:lsdException w:name="Medium Grid 3 Accent 4" w:uiPriority="69"/>
-    <w:lsdException w:name="Dark List Accent 4" w:uiPriority="70"/>
-    <w:lsdException w:name="Colorful Shading Accent 4" w:uiPriority="71"/>
-    <w:lsdException w:name="Colorful List Accent 4" w:uiPriority="72"/>
-    <w:lsdException w:name="Colorful Grid Accent 4" w:uiPriority="73"/>
-    <w:lsdException w:name="Light Shading Accent 5" w:uiPriority="60"/>
-    <w:lsdException w:name="Light List Accent 5" w:uiPriority="61"/>
-    <w:lsdException w:name="Light Grid Accent 5" w:uiPriority="62"/>
-    <w:lsdException w:name="Medium Shading 1 Accent 5" w:uiPriority="63"/>
-    <w:lsdException w:name="Medium Shading 2 Accent 5" w:uiPriority="64"/>
-    <w:lsdException w:name="Medium List 1 Accent 5" w:uiPriority="65"/>
-    <w:lsdException w:name="Medium List 2 Accent 5" w:uiPriority="66"/>
-    <w:lsdException w:name="Medium Grid 1 Accent 5" w:uiPriority="67"/>
-    <w:lsdException w:name="Medium Grid 2 Accent 5" w:uiPriority="68"/>
-    <w:lsdException w:name="Medium Grid 3 Accent 5" w:uiPriority="69"/>
-    <w:lsdException w:name="Dark List Accent 5" w:uiPriority="70"/>
-    <w:lsdException w:name="Colorful Shading Accent 5" w:uiPriority="71"/>
-    <w:lsdException w:name="Colorful List Accent 5" w:uiPriority="72"/>
-    <w:lsdException w:name="Colorful Grid Accent 5" w:uiPriority="73"/>
-    <w:lsdException w:name="Light Shading Accent 6" w:uiPriority="60"/>
-    <w:lsdException w:name="Light List Accent 6" w:uiPriority="61"/>
-    <w:lsdException w:name="Light Grid Accent 6" w:uiPriority="62"/>
-    <w:lsdException w:name="Medium Shading 1 Accent 6" w:uiPriority="63"/>
-    <w:lsdException w:name="Medium Shading 2 Accent 6" w:uiPriority="64"/>
-    <w:lsdException w:name="Medium List 1 Accent 6" w:uiPriority="65"/>
-    <w:lsdException w:name="Medium List 2 Accent 6" w:uiPriority="66"/>
-    <w:lsdException w:name="Medium Grid 1 Accent 6" w:uiPriority="67"/>
-    <w:lsdException w:name="Medium Grid 2 Accent 6" w:uiPriority="68"/>
-    <w:lsdException w:name="Medium Grid 3 Accent 6" w:uiPriority="69"/>
-    <w:lsdException w:name="Dark List Accent 6" w:uiPriority="70"/>
-    <w:lsdException w:name="Colorful Shading Accent 6" w:uiPriority="71"/>
-    <w:lsdException w:name="Colorful List Accent 6" w:uiPriority="72"/>
-    <w:lsdException w:name="Colorful Grid Accent 6" w:uiPriority="73"/>
-    <w:lsdException w:name="Subtle Emphasis" w:uiPriority="19" w:qFormat="1"/>
-    <w:lsdException w:name="Intense Emphasis" w:uiPriority="21" w:qFormat="1"/>
-    <w:lsdException w:name="Subtle Reference" w:uiPriority="31" w:qFormat="1"/>
-    <w:lsdException w:name="Intense Reference" w:uiPriority="32" w:qFormat="1"/>
-    <w:lsdException w:name="Book Title" w:uiPriority="33" w:qFormat="1"/>
-    <w:lsdException w:name="Bibliography" w:semiHidden="1" w:uiPriority="37" w:unhideWhenUsed="1"/>
-    <w:lsdException w:name="TOC Heading" w:semiHidden="1" w:uiPriority="39" w:unhideWhenUsed="1" w:qFormat="1"/>
-    <w:lsdException w:name="Plain Table 1" w:uiPriority="41"/>
-    <w:lsdException w:name="Plain Table 2" w:uiPriority="42"/>
-    <w:lsdException w:name="Plain Table 3" w:uiPriority="43"/>
-    <w:lsdException w:name="Plain Table 4" w:uiPriority="44"/>
-    <w:lsdException w:name="Plain Table 5" w:uiPriority="45"/>
-    <w:lsdException w:name="Grid Table Light" w:uiPriority="40"/>
-    <w:lsdException w:name="Grid Table 1 Light" w:uiPriority="46"/>
-    <w:lsdException w:name="Grid Table 2" w:uiPriority="47"/>
-    <w:lsdException w:name="Grid Table 3" w:uiPriority="48"/>
-    <w:lsdException w:name="Grid Table 4" w:uiPriority="49"/>
-    <w:lsdException w:name="Grid Table 5 Dark" w:uiPriority="50"/>
-    <w:lsdException w:name="Grid Table 6 Colorful" w:uiPriority="51"/>
-    <w:lsdException w:name="Grid Table 7 Colorful" w:uiPriority="52"/>
-    <w:lsdException w:name="Grid Table 1 Light Accent 1" w:uiPriority="46"/>
-    <w:lsdException w:name="Grid Table 2 Accent 1" w:uiPriority="47"/>
-    <w:lsdException w:name="Grid Table 3 Accent 1" w:uiPriority="48"/>
-    <w:lsdException w:name="Grid Table 4 Accent 1" w:uiPriority="49"/>
-    <w:lsdException w:name="Grid Table 5 Dark Accent 1" w:uiPriority="50"/>
-    <w:lsdException w:name="Grid Table 6 Colorful Accent 1" w:uiPriority="51"/>
-    <w:lsdException w:name="Grid Table 7 Colorful Accent 1" w:uiPriority="52"/>
-    <w:lsdException w:name="Grid Table 1 Light Accent 2" w:uiPriority="46"/>
-    <w:lsdException w:name="Grid Table 2 Accent 2" w:uiPriority="47"/>
-    <w:lsdException w:name="Grid Table 3 Accent 2" w:uiPriority="48"/>
-    <w:lsdException w:name="Grid Table 4 Accent 2" w:uiPriority="49"/>
-    <w:lsdException w:name="Grid Table 5 Dark Accent 2" w:uiPriority="50"/>
-    <w:lsdException w:name="Grid Table 6 Colorful Accent 2" w:uiPriority="51"/>
-    <w:lsdException w:name="Grid Table 7 Colorful Accent 2" w:uiPriority="52"/>
-    <w:lsdException w:name="Grid Table 1 Light Accent 3" w:uiPriority="46"/>
-    <w:lsdException w:name="Grid Table 2 Accent 3" w:uiPriority="47"/>
-    <w:lsdException w:name="Grid Table 3 Accent 3" w:uiPriority="48"/>
-    <w:lsdException w:name="Grid Table 4 Accent 3" w:uiPriority="49"/>
-    <w:lsdException w:name="Grid Table 5 Dark Accent 3" w:uiPriority="50"/>
-    <w:lsdException w:name="Grid Table 6 Colorful Accent 3" w:uiPriority="51"/>
-    <w:lsdException w:name="Grid Table 7 Colorful Accent 3" w:uiPriority="52"/>
-    <w:lsdException w:name="Grid Table 1 Light Accent 4" w:uiPriority="46"/>
-    <w:lsdException w:name="Grid Table 2 Accent 4" w:uiPriority="47"/>
-    <w:lsdException w:name="Grid Table 3 Accent 4" w:uiPriority="48"/>
-    <w:lsdException w:name="Grid Table 4 Accent 4" w:uiPriority="49"/>
-    <w:lsdException w:name="Grid Table 5 Dark Accent 4" w:uiPriority="50"/>
-    <w:lsdException w:name="Grid Table 6 Colorful Accent 4" w:uiPriority="51"/>
-    <w:lsdException w:name="Grid Table 7 Colorful Accent 4" w:uiPriority="52"/>
-    <w:lsdException w:name="Grid Table 1 Light Accent 5" w:uiPriority="46"/>
-    <w:lsdException w:name="Grid Table 2 Accent 5" w:uiPriority="47"/>
-    <w:lsdException w:name="Grid Table 3 Accent 5" w:uiPriority="48"/>
-    <w:lsdException w:name="Grid Table 4 Accent 5" w:uiPriority="49"/>
-    <w:lsdException w:name="Grid Table 5 Dark Accent 5" w:uiPriority="50"/>
-    <w:lsdException w:name="Grid Table 6 Colorful Accent 5" w:uiPriority="51"/>
-    <w:lsdException w:name="Grid Table 7 Colorful Accent 5" w:uiPriority="52"/>
-    <w:lsdException w:name="Grid Table 1 Light Accent 6" w:uiPriority="46"/>
-    <w:lsdException w:name="Grid Table 2 Accent 6" w:uiPriority="47"/>
-    <w:lsdException w:name="Grid Table 3 Accent 6" w:uiPriority="48"/>
-    <w:lsdException w:name="Grid Table 4 Accent 6" w:uiPriority="49"/>
-    <w:lsdException w:name="Grid Table 5 Dark Accent 6" w:uiPriority="50"/>
-    <w:lsdException w:name="Grid Table 6 Colorful Accent 6" w:uiPriority="51"/>
-    <w:lsdException w:name="Grid Table 7 Colorful Accent 6" w:uiPriority="52"/>
-    <w:lsdException w:name="List Table 1 Light" w:uiPriority="46"/>
-    <w:lsdException w:name="List Table 2" w:uiPriority="47"/>
-    <w:lsdException w:name="List Table 3" w:uiPriority="48"/>
-    <w:lsdException w:name="List Table 4" w:uiPriority="49"/>
-    <w:lsdException w:name="List Table 5 Dark" w:uiPriority="50"/>
-    <w:lsdException w:name="List Table 6 Colorful" w:uiPriority="51"/>
-    <w:lsdException w:name="List Table 7 Colorful" w:uiPriority="52"/>
-    <w:lsdException w:name="List Table 1 Light Accent 1" w:uiPriority="46"/>
-    <w:lsdException w:name="List Table 2 Accent 1" w:uiPriority="47"/>
-    <w:lsdException w:name="List Table 3 Accent 1" w:uiPriority="48"/>
-    <w:lsdException w:name="List Table 4 Accent 1" w:uiPriority="49"/>
-    <w:lsdException w:name="List Table 5 Dark Accent 1" w:uiPriority="50"/>
-    <w:lsdException w:name="List Table 6 Colorful Accent 1" w:uiPriority="51"/>
-    <w:lsdException w:name="List Table 7 Colorful Accent 1" w:uiPriority="52"/>
-    <w:lsdException w:name="List Table 1 Light Accent 2" w:uiPriority="46"/>
-    <w:lsdException w:name="List Table 2 Accent 2" w:uiPriority="47"/>
-    <w:lsdException w:name="List Table 3 Accent 2" w:uiPriority="48"/>
-    <w:lsdException w:name="List Table 4 Accent 2" w:uiPriority="49"/>
-    <w:lsdException w:name="List Table 5 Dark Accent 2" w:uiPriority="50"/>
-    <w:lsdException w:name="List Table 6 Colorful Accent 2" w:uiPriority="51"/>
-    <w:lsdException w:name="List Table 7 Colorful Accent 2" w:uiPriority="52"/>
-    <w:lsdException w:name="List Table 1 Light Accent 3" w:uiPriority="46"/>
-    <w:lsdException w:name="List Table 2 Accent 3" w:uiPriority="47"/>
-    <w:lsdException w:name="List Table 3 Accent 3" w:uiPriority="48"/>
-    <w:lsdException w:name="List Table 4 Accent 3" w:uiPriority="49"/>
-    <w:lsdException w:name="List Table 5 Dark Accent 3" w:uiPriority="50"/>
-    <w:lsdException w:name="List Table 6 Colorful Accent 3" w:uiPriority="51"/>
-    <w:lsdException w:name="List Table 7 Colorful Accent 3" w:uiPriority="52"/>
-    <w:lsdException w:name="List Table 1 Light Accent 4" w:uiPriority="46"/>
-    <w:lsdException w:name="List Table 2 Accent 4" w:uiPriority="47"/>
-    <w:lsdException w:name="List Table 3 Accent 4" w:uiPriority="48"/>
-    <w:lsdException w:name="List Table 4 Accent 4" w:uiPriority="49"/>
-    <w:lsdException w:name="List Table 5 Dark Accent 4" w:uiPriority="50"/>
-    <w:lsdException w:name="List Table 6 Colorful Accent 4" w:uiPriority="51"/>
-    <w:lsdException w:name="List Table 7 Colorful Accent 4" w:uiPriority="52"/>
-    <w:lsdException w:name="List Table 1 Light Accent 5" w:uiPriority="46"/>
-    <w:lsdException w:name="List Table 2 Accent 5" w:uiPriority="47"/>
-    <w:lsdException w:name="List Table 3 Accent 5" w:uiPriority="48"/>
-    <w:lsdException w:name="List Table 4 Accent 5" w:uiPriority="49"/>
-    <w:lsdException w:name="List Table 5 Dark Accent 5" w:uiPriority="50"/>
-    <w:lsdException w:name="List Table 6 Colorful Accent 5" w:uiPriority="51"/>
-    <w:lsdException w:name="List Table 7 Colorful Accent 5" w:uiPriority="52"/>
-    <w:lsdException w:name="List Table 1 Light Accent 6" w:uiPriority="46"/>
-    <w:lsdException w:name="List Table 2 Accent 6" w:uiPriority="47"/>
-    <w:lsdException w:name="List Table 3 Accent 6" w:uiPriority="48"/>
-    <w:lsdException w:name="List Table 4 Accent 6" w:uiPriority="49"/>
-    <w:lsdException w:name="List Table 5 Dark Accent 6" w:uiPriority="50"/>
-    <w:lsdException w:name="List Table 6 Colorful Accent 6" w:uiPriority="51"/>
-    <w:lsdException w:name="List Table 7 Colorful Accent 6" w:uiPriority="52"/>
-  </w:latentStyles>
-  <w:style w:type="paragraph" w:default="1" w:styleId="Normal">
-    <w:name w:val="Normal"/>
-    <w:qFormat/>
-  </w:style>
-  <w:style w:type="character" w:default="1" w:styleId="DefaultParagraphFont">
-    <w:name w:val="Default Paragraph Font"/>
-    <w:uiPriority w:val="1"/>
-    <w:semiHidden/>
-    <w:unhideWhenUsed/>
-  </w:style>
-  <w:style w:type="table" w:default="1" w:styleId="TableNormal">
-    <w:name w:val="Normal Table"/>
-    <w:uiPriority w:val="99"/>
-    <w:semiHidden/>
-    <w:unhideWhenUsed/>
-    <w:tblPr>
-      <w:tblInd w:w="0" w:type="dxa"/>
-      <w:tblCellMar>
-        <w:top w:w="0" w:type="dxa"/>
-        <w:left w:w="108" w:type="dxa"/>
-        <w:bottom w:w="0" w:type="dxa"/>
-        <w:right w:w="108" w:type="dxa"/>
-      </w:tblCellMar>
-    </w:tblPr>
-  </w:style>
-  <w:style w:type="numbering" w:default="1" w:styleId="NoList">
-    <w:name w:val="No List"/>
-    <w:uiPriority w:val="99"/>
-    <w:semiHidden/>
-    <w:unhideWhenUsed/>
-  </w:style>
-  <w:style w:type="paragraph" w:customStyle="1" w:styleId="26E1831E7D194298BCA7C97FF1644B0C">
-    <w:name w:val="26E1831E7D194298BCA7C97FF1644B0C"/>
-    <w:rsid w:val="00E050D9"/>
-  </w:style>
-</w:styles>
-</file>
-
-<file path=word/glossary/webSettings.xml><?xml version="1.0" encoding="utf-8"?>
-<w:webSettings xmlns:mc="http://schemas.openxmlformats.org/markup-compatibility/2006" xmlns:r="http://schemas.openxmlformats.org/officeDocument/2006/relationships" xmlns:w="http://schemas.openxmlformats.org/wordprocessingml/2006/main" xmlns:w14="http://schemas.microsoft.com/office/word/2010/wordml" xmlns:w15="http://schemas.microsoft.com/office/word/2012/wordml" mc:Ignorable="w14 w15">
-  <w:optimizeForBrowser/>
-  <w:allowPNG/>
-</w:webSettings>
-</file>
-
 <file path=word/theme/theme1.xml><?xml version="1.0" encoding="utf-8"?>
 <a:theme xmlns:a="http://schemas.openxmlformats.org/drawingml/2006/main" name="Office Theme">
   <a:themeElements>

</xml_diff>